<commit_message>
minor changes done using the editor tool to better the grammar etc
</commit_message>
<xml_diff>
--- a/Robotics And Empoyment Is Correct Argument (2).docx
+++ b/Robotics And Empoyment Is Correct Argument (2).docx
@@ -437,13 +437,23 @@
         </w:rPr>
         <w:t xml:space="preserve">In this essay we will argue that certain tasks should not </w:t>
       </w:r>
-      <w:r>
-        <w:rPr>
-          <w:rFonts w:asciiTheme="majorBidi" w:hAnsiTheme="majorBidi" w:cstheme="majorBidi"/>
-          <w:sz w:val="24"/>
-          <w:szCs w:val="24"/>
-        </w:rPr>
-        <w:t xml:space="preserve">be fully dominated by robots </w:t>
+      <w:proofErr w:type="gramStart"/>
+      <w:r>
+        <w:rPr>
+          <w:rFonts w:asciiTheme="majorBidi" w:hAnsiTheme="majorBidi" w:cstheme="majorBidi"/>
+          <w:sz w:val="24"/>
+          <w:szCs w:val="24"/>
+        </w:rPr>
+        <w:t>be fully dominated</w:t>
+      </w:r>
+      <w:proofErr w:type="gramEnd"/>
+      <w:r>
+        <w:rPr>
+          <w:rFonts w:asciiTheme="majorBidi" w:hAnsiTheme="majorBidi" w:cstheme="majorBidi"/>
+          <w:sz w:val="24"/>
+          <w:szCs w:val="24"/>
+        </w:rPr>
+        <w:t xml:space="preserve"> by robots </w:t>
       </w:r>
       <w:r>
         <w:rPr>
@@ -557,7 +567,25 @@
           <w:sz w:val="24"/>
           <w:szCs w:val="24"/>
         </w:rPr>
-        <w:t>Robots have many advantages which we see in our everyday life from the speed of production of goods and technology to safety</w:t>
+        <w:t xml:space="preserve">Robots have </w:t>
+      </w:r>
+      <w:proofErr w:type="gramStart"/>
+      <w:r>
+        <w:rPr>
+          <w:rFonts w:asciiTheme="majorBidi" w:hAnsiTheme="majorBidi" w:cstheme="majorBidi"/>
+          <w:sz w:val="24"/>
+          <w:szCs w:val="24"/>
+        </w:rPr>
+        <w:t>many</w:t>
+      </w:r>
+      <w:proofErr w:type="gramEnd"/>
+      <w:r>
+        <w:rPr>
+          <w:rFonts w:asciiTheme="majorBidi" w:hAnsiTheme="majorBidi" w:cstheme="majorBidi"/>
+          <w:sz w:val="24"/>
+          <w:szCs w:val="24"/>
+        </w:rPr>
+        <w:t xml:space="preserve"> advantages which we see in our everyday life from the speed of production of goods and technology to safety</w:t>
       </w:r>
       <w:r>
         <w:rPr>
@@ -693,7 +721,25 @@
           <w:sz w:val="24"/>
           <w:szCs w:val="24"/>
         </w:rPr>
-        <w:t>a bit giving the fact that responsibilities became a lot more for humans such as rent, car payment, insurances, and taxes.</w:t>
+        <w:t xml:space="preserve">a bit giving the fact that responsibilities became </w:t>
+      </w:r>
+      <w:proofErr w:type="gramStart"/>
+      <w:r>
+        <w:rPr>
+          <w:rFonts w:asciiTheme="majorBidi" w:hAnsiTheme="majorBidi" w:cstheme="majorBidi"/>
+          <w:sz w:val="24"/>
+          <w:szCs w:val="24"/>
+        </w:rPr>
+        <w:t>a lot</w:t>
+      </w:r>
+      <w:proofErr w:type="gramEnd"/>
+      <w:r>
+        <w:rPr>
+          <w:rFonts w:asciiTheme="majorBidi" w:hAnsiTheme="majorBidi" w:cstheme="majorBidi"/>
+          <w:sz w:val="24"/>
+          <w:szCs w:val="24"/>
+        </w:rPr>
+        <w:t xml:space="preserve"> more for humans such as rent, car payment, insurances, and taxes.</w:t>
       </w:r>
     </w:p>
     <w:p>
@@ -719,7 +765,25 @@
           <w:sz w:val="24"/>
           <w:szCs w:val="24"/>
         </w:rPr>
-        <w:t xml:space="preserve"> when you work and make a living you gain some control over your life, you learn new things, gain more skills, make relationships in the </w:t>
+        <w:t xml:space="preserve"> when you work and make a living you gain </w:t>
+      </w:r>
+      <w:proofErr w:type="gramStart"/>
+      <w:r>
+        <w:rPr>
+          <w:rFonts w:asciiTheme="majorBidi" w:hAnsiTheme="majorBidi" w:cstheme="majorBidi"/>
+          <w:sz w:val="24"/>
+          <w:szCs w:val="24"/>
+        </w:rPr>
+        <w:t>some</w:t>
+      </w:r>
+      <w:proofErr w:type="gramEnd"/>
+      <w:r>
+        <w:rPr>
+          <w:rFonts w:asciiTheme="majorBidi" w:hAnsiTheme="majorBidi" w:cstheme="majorBidi"/>
+          <w:sz w:val="24"/>
+          <w:szCs w:val="24"/>
+        </w:rPr>
+        <w:t xml:space="preserve"> control over your life, you learn new things, gain more skills, make relationships in the </w:t>
       </w:r>
       <w:r>
         <w:rPr>
@@ -825,7 +889,25 @@
           <w:sz w:val="24"/>
           <w:szCs w:val="24"/>
         </w:rPr>
-        <w:t>Here are some aspects.</w:t>
+        <w:t xml:space="preserve">Here are </w:t>
+      </w:r>
+      <w:proofErr w:type="gramStart"/>
+      <w:r>
+        <w:rPr>
+          <w:rFonts w:asciiTheme="majorBidi" w:hAnsiTheme="majorBidi" w:cstheme="majorBidi"/>
+          <w:sz w:val="24"/>
+          <w:szCs w:val="24"/>
+        </w:rPr>
+        <w:t>some</w:t>
+      </w:r>
+      <w:proofErr w:type="gramEnd"/>
+      <w:r>
+        <w:rPr>
+          <w:rFonts w:asciiTheme="majorBidi" w:hAnsiTheme="majorBidi" w:cstheme="majorBidi"/>
+          <w:sz w:val="24"/>
+          <w:szCs w:val="24"/>
+        </w:rPr>
+        <w:t xml:space="preserve"> aspects.</w:t>
       </w:r>
     </w:p>
     <w:p>
@@ -869,7 +951,25 @@
           <w:sz w:val="24"/>
           <w:szCs w:val="24"/>
         </w:rPr>
-        <w:t xml:space="preserve">Robots can work 24/7, so it is an ideal option for companies looking to save some money, because a robot gets no pay or benefits at all. </w:t>
+        <w:t xml:space="preserve">Robots can work 24/7, so it is an ideal option for companies looking to save </w:t>
+      </w:r>
+      <w:proofErr w:type="gramStart"/>
+      <w:r>
+        <w:rPr>
+          <w:rFonts w:asciiTheme="majorBidi" w:hAnsiTheme="majorBidi" w:cstheme="majorBidi"/>
+          <w:sz w:val="24"/>
+          <w:szCs w:val="24"/>
+        </w:rPr>
+        <w:t>some</w:t>
+      </w:r>
+      <w:proofErr w:type="gramEnd"/>
+      <w:r>
+        <w:rPr>
+          <w:rFonts w:asciiTheme="majorBidi" w:hAnsiTheme="majorBidi" w:cstheme="majorBidi"/>
+          <w:sz w:val="24"/>
+          <w:szCs w:val="24"/>
+        </w:rPr>
+        <w:t xml:space="preserve"> money, because a robot gets no pay or benefits at all. </w:t>
       </w:r>
       <w:r>
         <w:rPr>
@@ -885,7 +985,25 @@
           <w:sz w:val="24"/>
           <w:szCs w:val="24"/>
         </w:rPr>
-        <w:t xml:space="preserve"> a robot can be programmed or trained to do a certain task</w:t>
+        <w:t xml:space="preserve"> a robot can </w:t>
+      </w:r>
+      <w:proofErr w:type="gramStart"/>
+      <w:r>
+        <w:rPr>
+          <w:rFonts w:asciiTheme="majorBidi" w:hAnsiTheme="majorBidi" w:cstheme="majorBidi"/>
+          <w:sz w:val="24"/>
+          <w:szCs w:val="24"/>
+        </w:rPr>
+        <w:t>be programmed</w:t>
+      </w:r>
+      <w:proofErr w:type="gramEnd"/>
+      <w:r>
+        <w:rPr>
+          <w:rFonts w:asciiTheme="majorBidi" w:hAnsiTheme="majorBidi" w:cstheme="majorBidi"/>
+          <w:sz w:val="24"/>
+          <w:szCs w:val="24"/>
+        </w:rPr>
+        <w:t xml:space="preserve"> or trained to do a certain task</w:t>
       </w:r>
       <w:r>
         <w:rPr>
@@ -959,7 +1077,25 @@
           <w:sz w:val="24"/>
           <w:szCs w:val="24"/>
         </w:rPr>
-        <w:t xml:space="preserve"> they will need some time to relax and recover their minds and bodies. They get emotional and miss their families, friends and loved once. Robots </w:t>
+        <w:t xml:space="preserve"> they will need </w:t>
+      </w:r>
+      <w:proofErr w:type="gramStart"/>
+      <w:r>
+        <w:rPr>
+          <w:rFonts w:asciiTheme="majorBidi" w:hAnsiTheme="majorBidi" w:cstheme="majorBidi"/>
+          <w:sz w:val="24"/>
+          <w:szCs w:val="24"/>
+        </w:rPr>
+        <w:t>some</w:t>
+      </w:r>
+      <w:proofErr w:type="gramEnd"/>
+      <w:r>
+        <w:rPr>
+          <w:rFonts w:asciiTheme="majorBidi" w:hAnsiTheme="majorBidi" w:cstheme="majorBidi"/>
+          <w:sz w:val="24"/>
+          <w:szCs w:val="24"/>
+        </w:rPr>
+        <w:t xml:space="preserve"> time to relax and recover their minds and bodies. They get emotional and miss their families, friends and loved once. Robots </w:t>
       </w:r>
       <w:r>
         <w:rPr>
@@ -1007,7 +1143,23 @@
           <w:sz w:val="24"/>
           <w:szCs w:val="24"/>
         </w:rPr>
-        <w:t xml:space="preserve"> they don’t get attached to anything but </w:t>
+        <w:t xml:space="preserve"> they </w:t>
+      </w:r>
+      <w:r>
+        <w:rPr>
+          <w:rFonts w:asciiTheme="majorBidi" w:hAnsiTheme="majorBidi" w:cstheme="majorBidi"/>
+          <w:sz w:val="24"/>
+          <w:szCs w:val="24"/>
+        </w:rPr>
+        <w:t>do not</w:t>
+      </w:r>
+      <w:r>
+        <w:rPr>
+          <w:rFonts w:asciiTheme="majorBidi" w:hAnsiTheme="majorBidi" w:cstheme="majorBidi"/>
+          <w:sz w:val="24"/>
+          <w:szCs w:val="24"/>
+        </w:rPr>
+        <w:t xml:space="preserve"> get attached to anything but </w:t>
       </w:r>
       <w:r>
         <w:rPr>
@@ -1023,7 +1175,25 @@
           <w:sz w:val="24"/>
           <w:szCs w:val="24"/>
         </w:rPr>
-        <w:t xml:space="preserve"> which makes it a very valuable asset for companies.</w:t>
+        <w:t xml:space="preserve"> which makes it </w:t>
+      </w:r>
+      <w:proofErr w:type="gramStart"/>
+      <w:r>
+        <w:rPr>
+          <w:rFonts w:asciiTheme="majorBidi" w:hAnsiTheme="majorBidi" w:cstheme="majorBidi"/>
+          <w:sz w:val="24"/>
+          <w:szCs w:val="24"/>
+        </w:rPr>
+        <w:t>a very valuable</w:t>
+      </w:r>
+      <w:proofErr w:type="gramEnd"/>
+      <w:r>
+        <w:rPr>
+          <w:rFonts w:asciiTheme="majorBidi" w:hAnsiTheme="majorBidi" w:cstheme="majorBidi"/>
+          <w:sz w:val="24"/>
+          <w:szCs w:val="24"/>
+        </w:rPr>
+        <w:t xml:space="preserve"> asset for companies.</w:t>
       </w:r>
     </w:p>
     <w:p>
@@ -1041,7 +1211,25 @@
           <w:sz w:val="24"/>
           <w:szCs w:val="24"/>
         </w:rPr>
-        <w:t xml:space="preserve">Those where some </w:t>
+        <w:t xml:space="preserve">Those where </w:t>
+      </w:r>
+      <w:proofErr w:type="gramStart"/>
+      <w:r>
+        <w:rPr>
+          <w:rFonts w:asciiTheme="majorBidi" w:hAnsiTheme="majorBidi" w:cstheme="majorBidi"/>
+          <w:sz w:val="24"/>
+          <w:szCs w:val="24"/>
+        </w:rPr>
+        <w:t>some</w:t>
+      </w:r>
+      <w:proofErr w:type="gramEnd"/>
+      <w:r>
+        <w:rPr>
+          <w:rFonts w:asciiTheme="majorBidi" w:hAnsiTheme="majorBidi" w:cstheme="majorBidi"/>
+          <w:sz w:val="24"/>
+          <w:szCs w:val="24"/>
+        </w:rPr>
+        <w:t xml:space="preserve"> </w:t>
       </w:r>
       <w:r>
         <w:rPr>
@@ -1118,21 +1306,31 @@
           <w:szCs w:val="24"/>
         </w:rPr>
       </w:pPr>
-      <w:r>
-        <w:rPr>
-          <w:rFonts w:asciiTheme="majorBidi" w:hAnsiTheme="majorBidi" w:cstheme="majorBidi"/>
-          <w:sz w:val="24"/>
-          <w:szCs w:val="24"/>
-        </w:rPr>
-        <w:t xml:space="preserve">Some of the aspects that only humans have </w:t>
-      </w:r>
-      <w:r>
-        <w:rPr>
-          <w:rFonts w:asciiTheme="majorBidi" w:hAnsiTheme="majorBidi" w:cstheme="majorBidi"/>
-          <w:sz w:val="24"/>
-          <w:szCs w:val="24"/>
-        </w:rPr>
-        <w:t>are</w:t>
+      <w:proofErr w:type="gramStart"/>
+      <w:r>
+        <w:rPr>
+          <w:rFonts w:asciiTheme="majorBidi" w:hAnsiTheme="majorBidi" w:cstheme="majorBidi"/>
+          <w:sz w:val="24"/>
+          <w:szCs w:val="24"/>
+        </w:rPr>
+        <w:t>Some of</w:t>
+      </w:r>
+      <w:proofErr w:type="gramEnd"/>
+      <w:r>
+        <w:rPr>
+          <w:rFonts w:asciiTheme="majorBidi" w:hAnsiTheme="majorBidi" w:cstheme="majorBidi"/>
+          <w:sz w:val="24"/>
+          <w:szCs w:val="24"/>
+        </w:rPr>
+        <w:t xml:space="preserve"> the aspects that only humans have </w:t>
+      </w:r>
+      <w:r>
+        <w:rPr>
+          <w:rFonts w:asciiTheme="majorBidi" w:hAnsiTheme="majorBidi" w:cstheme="majorBidi"/>
+          <w:sz w:val="24"/>
+          <w:szCs w:val="24"/>
+        </w:rPr>
+        <w:t>been</w:t>
       </w:r>
       <w:r>
         <w:rPr>
@@ -1145,7 +1343,7 @@
     </w:p>
     <w:p>
       <w:pPr>
-        <w:pStyle w:val="a5"/>
+        <w:pStyle w:val="ListParagraph"/>
         <w:numPr>
           <w:ilvl w:val="0"/>
           <w:numId w:val="1"/>
@@ -1171,7 +1369,7 @@
     </w:p>
     <w:p>
       <w:pPr>
-        <w:pStyle w:val="a5"/>
+        <w:pStyle w:val="ListParagraph"/>
         <w:ind w:left="1440" w:firstLine="720"/>
         <w:rPr>
           <w:rFonts w:asciiTheme="majorBidi" w:hAnsiTheme="majorBidi" w:cstheme="majorBidi"/>
@@ -1187,6 +1385,7 @@
         </w:rPr>
         <w:t xml:space="preserve">Humans </w:t>
       </w:r>
+      <w:proofErr w:type="gramStart"/>
       <w:r>
         <w:rPr>
           <w:rFonts w:asciiTheme="majorBidi" w:hAnsiTheme="majorBidi" w:cstheme="majorBidi"/>
@@ -1201,7 +1400,16 @@
           <w:sz w:val="24"/>
           <w:szCs w:val="24"/>
         </w:rPr>
-        <w:t xml:space="preserve"> restricted to software or premade conditions which is the biggest advantage humans have that irreplaceable in any new </w:t>
+        <w:t xml:space="preserve"> restricted</w:t>
+      </w:r>
+      <w:proofErr w:type="gramEnd"/>
+      <w:r>
+        <w:rPr>
+          <w:rFonts w:asciiTheme="majorBidi" w:hAnsiTheme="majorBidi" w:cstheme="majorBidi"/>
+          <w:sz w:val="24"/>
+          <w:szCs w:val="24"/>
+        </w:rPr>
+        <w:t xml:space="preserve"> to software or premade conditions which is the biggest advantage humans have that irreplaceable in any new </w:t>
       </w:r>
       <w:r>
         <w:rPr>
@@ -1270,7 +1478,7 @@
     </w:p>
     <w:p>
       <w:pPr>
-        <w:pStyle w:val="a5"/>
+        <w:pStyle w:val="ListParagraph"/>
         <w:numPr>
           <w:ilvl w:val="0"/>
           <w:numId w:val="1"/>
@@ -1306,7 +1514,7 @@
     </w:p>
     <w:p>
       <w:pPr>
-        <w:pStyle w:val="a5"/>
+        <w:pStyle w:val="ListParagraph"/>
         <w:ind w:left="1440" w:firstLine="720"/>
         <w:rPr>
           <w:rFonts w:asciiTheme="majorBidi" w:hAnsiTheme="majorBidi" w:cstheme="majorBidi"/>
@@ -1360,12 +1568,30 @@
           <w:sz w:val="24"/>
           <w:szCs w:val="24"/>
         </w:rPr>
-        <w:t>such as in car manufacturing of luxurious   brands as their main selling point  is how manmade their products are as such skills cannot be replicated.</w:t>
-      </w:r>
-    </w:p>
-    <w:p>
-      <w:pPr>
-        <w:pStyle w:val="a5"/>
+        <w:t xml:space="preserve">such as in car manufacturing of luxurious   brands as their main selling point  is how manmade their products are as such skills cannot </w:t>
+      </w:r>
+      <w:proofErr w:type="gramStart"/>
+      <w:r>
+        <w:rPr>
+          <w:rFonts w:asciiTheme="majorBidi" w:hAnsiTheme="majorBidi" w:cstheme="majorBidi"/>
+          <w:sz w:val="24"/>
+          <w:szCs w:val="24"/>
+        </w:rPr>
+        <w:t>be replicated</w:t>
+      </w:r>
+      <w:proofErr w:type="gramEnd"/>
+      <w:r>
+        <w:rPr>
+          <w:rFonts w:asciiTheme="majorBidi" w:hAnsiTheme="majorBidi" w:cstheme="majorBidi"/>
+          <w:sz w:val="24"/>
+          <w:szCs w:val="24"/>
+        </w:rPr>
+        <w:t>.</w:t>
+      </w:r>
+    </w:p>
+    <w:p>
+      <w:pPr>
+        <w:pStyle w:val="ListParagraph"/>
         <w:numPr>
           <w:ilvl w:val="0"/>
           <w:numId w:val="1"/>
@@ -1401,7 +1627,7 @@
     </w:p>
     <w:p>
       <w:pPr>
-        <w:pStyle w:val="a5"/>
+        <w:pStyle w:val="ListParagraph"/>
         <w:ind w:left="1440" w:firstLine="720"/>
         <w:rPr>
           <w:rFonts w:asciiTheme="majorBidi" w:hAnsiTheme="majorBidi" w:cstheme="majorBidi"/>
@@ -1436,7 +1662,7 @@
     </w:p>
     <w:p>
       <w:pPr>
-        <w:pStyle w:val="a5"/>
+        <w:pStyle w:val="ListParagraph"/>
         <w:ind w:left="1440"/>
         <w:rPr>
           <w:rFonts w:asciiTheme="majorBidi" w:hAnsiTheme="majorBidi" w:cstheme="majorBidi"/>
@@ -1447,7 +1673,7 @@
     </w:p>
     <w:p>
       <w:pPr>
-        <w:pStyle w:val="a5"/>
+        <w:pStyle w:val="ListParagraph"/>
         <w:numPr>
           <w:ilvl w:val="0"/>
           <w:numId w:val="1"/>
@@ -1493,7 +1719,7 @@
     </w:p>
     <w:p>
       <w:pPr>
-        <w:pStyle w:val="a5"/>
+        <w:pStyle w:val="ListParagraph"/>
         <w:ind w:left="1440" w:firstLine="720"/>
         <w:rPr>
           <w:rFonts w:asciiTheme="majorBidi" w:hAnsiTheme="majorBidi" w:cstheme="majorBidi"/>
@@ -1531,12 +1757,28 @@
           <w:sz w:val="24"/>
           <w:szCs w:val="24"/>
         </w:rPr>
-        <w:t>all this can be done by humans easily if they have command knowledge of the dialects however it is very hard and will always contain a error rate to be achieved by robots.</w:t>
-      </w:r>
-    </w:p>
-    <w:p>
-      <w:pPr>
-        <w:pStyle w:val="a5"/>
+        <w:t xml:space="preserve">all this can be done by humans easily if they have command knowledge of the dialects however it is very hard and will always contain </w:t>
+      </w:r>
+      <w:r>
+        <w:rPr>
+          <w:rFonts w:asciiTheme="majorBidi" w:hAnsiTheme="majorBidi" w:cstheme="majorBidi"/>
+          <w:sz w:val="24"/>
+          <w:szCs w:val="24"/>
+        </w:rPr>
+        <w:t>an</w:t>
+      </w:r>
+      <w:r>
+        <w:rPr>
+          <w:rFonts w:asciiTheme="majorBidi" w:hAnsiTheme="majorBidi" w:cstheme="majorBidi"/>
+          <w:sz w:val="24"/>
+          <w:szCs w:val="24"/>
+        </w:rPr>
+        <w:t xml:space="preserve"> error rate to be achieved by robots.</w:t>
+      </w:r>
+    </w:p>
+    <w:p>
+      <w:pPr>
+        <w:pStyle w:val="ListParagraph"/>
         <w:ind w:left="1440"/>
         <w:rPr>
           <w:rFonts w:asciiTheme="majorBidi" w:hAnsiTheme="majorBidi" w:cstheme="majorBidi"/>
@@ -1547,7 +1789,7 @@
     </w:p>
     <w:p>
       <w:pPr>
-        <w:pStyle w:val="a5"/>
+        <w:pStyle w:val="ListParagraph"/>
         <w:numPr>
           <w:ilvl w:val="0"/>
           <w:numId w:val="1"/>
@@ -1630,12 +1872,30 @@
           <w:sz w:val="24"/>
           <w:szCs w:val="24"/>
         </w:rPr>
-        <w:t xml:space="preserve">Robots have their own strengths even if the previously weaknesses exist some of those are : </w:t>
-      </w:r>
-    </w:p>
-    <w:p>
-      <w:pPr>
-        <w:pStyle w:val="a5"/>
+        <w:t xml:space="preserve">Robots have their own strengths even if the previously weaknesses exist </w:t>
+      </w:r>
+      <w:proofErr w:type="gramStart"/>
+      <w:r>
+        <w:rPr>
+          <w:rFonts w:asciiTheme="majorBidi" w:hAnsiTheme="majorBidi" w:cstheme="majorBidi"/>
+          <w:sz w:val="24"/>
+          <w:szCs w:val="24"/>
+        </w:rPr>
+        <w:t>some of</w:t>
+      </w:r>
+      <w:proofErr w:type="gramEnd"/>
+      <w:r>
+        <w:rPr>
+          <w:rFonts w:asciiTheme="majorBidi" w:hAnsiTheme="majorBidi" w:cstheme="majorBidi"/>
+          <w:sz w:val="24"/>
+          <w:szCs w:val="24"/>
+        </w:rPr>
+        <w:t xml:space="preserve"> those are : </w:t>
+      </w:r>
+    </w:p>
+    <w:p>
+      <w:pPr>
+        <w:pStyle w:val="ListParagraph"/>
         <w:numPr>
           <w:ilvl w:val="0"/>
           <w:numId w:val="4"/>
@@ -1690,7 +1950,23 @@
           <w:sz w:val="24"/>
           <w:szCs w:val="24"/>
         </w:rPr>
-        <w:t xml:space="preserve"> power is stable and doesn’t fluctuate  based on external conditions making robots useful at unloading or handling  heavy weight products or martials</w:t>
+        <w:t xml:space="preserve"> power is stable and </w:t>
+      </w:r>
+      <w:r>
+        <w:rPr>
+          <w:rFonts w:asciiTheme="majorBidi" w:hAnsiTheme="majorBidi" w:cstheme="majorBidi"/>
+          <w:sz w:val="24"/>
+          <w:szCs w:val="24"/>
+        </w:rPr>
+        <w:t>does not</w:t>
+      </w:r>
+      <w:r>
+        <w:rPr>
+          <w:rFonts w:asciiTheme="majorBidi" w:hAnsiTheme="majorBidi" w:cstheme="majorBidi"/>
+          <w:sz w:val="24"/>
+          <w:szCs w:val="24"/>
+        </w:rPr>
+        <w:t xml:space="preserve"> fluctuate  based on external conditions making robots useful at unloading or handling  heavy weight products or martials</w:t>
       </w:r>
       <w:r>
         <w:rPr>
@@ -1713,7 +1989,7 @@
     </w:p>
     <w:p>
       <w:pPr>
-        <w:pStyle w:val="a5"/>
+        <w:pStyle w:val="ListParagraph"/>
         <w:numPr>
           <w:ilvl w:val="0"/>
           <w:numId w:val="4"/>
@@ -1759,7 +2035,7 @@
     </w:p>
     <w:p>
       <w:pPr>
-        <w:pStyle w:val="a5"/>
+        <w:pStyle w:val="ListParagraph"/>
         <w:ind w:firstLine="720"/>
         <w:rPr>
           <w:rFonts w:asciiTheme="majorBidi" w:hAnsiTheme="majorBidi" w:cstheme="majorBidi"/>
@@ -1773,15 +2049,49 @@
           <w:sz w:val="24"/>
           <w:szCs w:val="24"/>
         </w:rPr>
-        <w:t xml:space="preserve">Robots are expensive yes however human life cannot have a price therefore robots are </w:t>
-      </w:r>
-      <w:r>
-        <w:rPr>
-          <w:rFonts w:asciiTheme="majorBidi" w:hAnsiTheme="majorBidi" w:cstheme="majorBidi"/>
-          <w:sz w:val="24"/>
-          <w:szCs w:val="24"/>
-        </w:rPr>
-        <w:t xml:space="preserve">used in places of high risk </w:t>
+        <w:t xml:space="preserve">Robots are expensive yes however human life cannot have a price therefore robots </w:t>
+      </w:r>
+      <w:proofErr w:type="gramStart"/>
+      <w:r>
+        <w:rPr>
+          <w:rFonts w:asciiTheme="majorBidi" w:hAnsiTheme="majorBidi" w:cstheme="majorBidi"/>
+          <w:sz w:val="24"/>
+          <w:szCs w:val="24"/>
+        </w:rPr>
+        <w:t xml:space="preserve">are </w:t>
+      </w:r>
+      <w:r>
+        <w:rPr>
+          <w:rFonts w:asciiTheme="majorBidi" w:hAnsiTheme="majorBidi" w:cstheme="majorBidi"/>
+          <w:sz w:val="24"/>
+          <w:szCs w:val="24"/>
+        </w:rPr>
+        <w:t>used</w:t>
+      </w:r>
+      <w:proofErr w:type="gramEnd"/>
+      <w:r>
+        <w:rPr>
+          <w:rFonts w:asciiTheme="majorBidi" w:hAnsiTheme="majorBidi" w:cstheme="majorBidi"/>
+          <w:sz w:val="24"/>
+          <w:szCs w:val="24"/>
+        </w:rPr>
+        <w:t xml:space="preserve"> in places of </w:t>
+      </w:r>
+      <w:r>
+        <w:rPr>
+          <w:rFonts w:asciiTheme="majorBidi" w:hAnsiTheme="majorBidi" w:cstheme="majorBidi"/>
+          <w:sz w:val="24"/>
+          <w:szCs w:val="24"/>
+        </w:rPr>
+        <w:t>substantial risk</w:t>
+      </w:r>
+      <w:r>
+        <w:rPr>
+          <w:rFonts w:asciiTheme="majorBidi" w:hAnsiTheme="majorBidi" w:cstheme="majorBidi"/>
+          <w:sz w:val="24"/>
+          <w:szCs w:val="24"/>
+        </w:rPr>
+        <w:t xml:space="preserve"> </w:t>
       </w:r>
       <w:r>
         <w:rPr>
@@ -1826,7 +2136,7 @@
     </w:p>
     <w:p>
       <w:pPr>
-        <w:pStyle w:val="a5"/>
+        <w:pStyle w:val="ListParagraph"/>
         <w:ind w:firstLine="720"/>
         <w:rPr>
           <w:rFonts w:asciiTheme="majorBidi" w:hAnsiTheme="majorBidi" w:cstheme="majorBidi"/>
@@ -1837,7 +2147,7 @@
     </w:p>
     <w:p>
       <w:pPr>
-        <w:pStyle w:val="a5"/>
+        <w:pStyle w:val="ListParagraph"/>
         <w:numPr>
           <w:ilvl w:val="0"/>
           <w:numId w:val="4"/>
@@ -1863,7 +2173,7 @@
     </w:p>
     <w:p>
       <w:pPr>
-        <w:pStyle w:val="a5"/>
+        <w:pStyle w:val="ListParagraph"/>
         <w:ind w:left="1440"/>
         <w:rPr>
           <w:rFonts w:asciiTheme="majorBidi" w:hAnsiTheme="majorBidi" w:cstheme="majorBidi"/>
@@ -1877,7 +2187,41 @@
           <w:sz w:val="24"/>
           <w:szCs w:val="24"/>
         </w:rPr>
-        <w:t>Autonomous means robots are capable of performing their tasks by themselves without explicit human control, which is an advantage in redundant jobs such as car manufacturing , vacuum cleaning etc. where these kinds of robots have been getting more popular.</w:t>
+        <w:t xml:space="preserve">Autonomous means robots </w:t>
+      </w:r>
+      <w:r>
+        <w:rPr>
+          <w:rFonts w:asciiTheme="majorBidi" w:hAnsiTheme="majorBidi" w:cstheme="majorBidi"/>
+          <w:sz w:val="24"/>
+          <w:szCs w:val="24"/>
+        </w:rPr>
+        <w:t>can perform</w:t>
+      </w:r>
+      <w:r>
+        <w:rPr>
+          <w:rFonts w:asciiTheme="majorBidi" w:hAnsiTheme="majorBidi" w:cstheme="majorBidi"/>
+          <w:sz w:val="24"/>
+          <w:szCs w:val="24"/>
+        </w:rPr>
+        <w:t xml:space="preserve"> their tasks by themselves without explicit human control, which is an advantage in redundant jobs such as car manufacturing , vacuum cleaning </w:t>
+      </w:r>
+      <w:proofErr w:type="gramStart"/>
+      <w:r>
+        <w:rPr>
+          <w:rFonts w:asciiTheme="majorBidi" w:hAnsiTheme="majorBidi" w:cstheme="majorBidi"/>
+          <w:sz w:val="24"/>
+          <w:szCs w:val="24"/>
+        </w:rPr>
+        <w:t>etc.</w:t>
+      </w:r>
+      <w:proofErr w:type="gramEnd"/>
+      <w:r>
+        <w:rPr>
+          <w:rFonts w:asciiTheme="majorBidi" w:hAnsiTheme="majorBidi" w:cstheme="majorBidi"/>
+          <w:sz w:val="24"/>
+          <w:szCs w:val="24"/>
+        </w:rPr>
+        <w:t xml:space="preserve"> where these kinds of robots have been getting more popular.</w:t>
       </w:r>
     </w:p>
     <w:p>
@@ -1980,7 +2324,23 @@
           <w:sz w:val="24"/>
           <w:szCs w:val="24"/>
         </w:rPr>
-        <w:t xml:space="preserve">the worker </w:t>
+        <w:t>the worker</w:t>
+      </w:r>
+      <w:r>
+        <w:rPr>
+          <w:rFonts w:asciiTheme="majorBidi" w:hAnsiTheme="majorBidi" w:cstheme="majorBidi"/>
+          <w:sz w:val="24"/>
+          <w:szCs w:val="24"/>
+        </w:rPr>
+        <w:t>s</w:t>
+      </w:r>
+      <w:r>
+        <w:rPr>
+          <w:rFonts w:asciiTheme="majorBidi" w:hAnsiTheme="majorBidi" w:cstheme="majorBidi"/>
+          <w:sz w:val="24"/>
+          <w:szCs w:val="24"/>
+        </w:rPr>
+        <w:t xml:space="preserve"> </w:t>
       </w:r>
       <w:r>
         <w:rPr>
@@ -2046,6 +2406,7 @@
         </w:rPr>
         <w:t xml:space="preserve"> which replaced the human work force in </w:t>
       </w:r>
+      <w:proofErr w:type="gramStart"/>
       <w:r>
         <w:rPr>
           <w:rFonts w:asciiTheme="majorBidi" w:hAnsiTheme="majorBidi" w:cstheme="majorBidi"/>
@@ -2054,6 +2415,7 @@
         </w:rPr>
         <w:t>many</w:t>
       </w:r>
+      <w:proofErr w:type="gramEnd"/>
       <w:r>
         <w:rPr>
           <w:rFonts w:asciiTheme="majorBidi" w:hAnsiTheme="majorBidi" w:cstheme="majorBidi"/>
@@ -2110,7 +2472,25 @@
           <w:sz w:val="24"/>
           <w:szCs w:val="24"/>
         </w:rPr>
-        <w:t xml:space="preserve">Because of that some jobs replace human workers with </w:t>
+        <w:t xml:space="preserve">Because of that </w:t>
+      </w:r>
+      <w:proofErr w:type="gramStart"/>
+      <w:r>
+        <w:rPr>
+          <w:rFonts w:asciiTheme="majorBidi" w:hAnsiTheme="majorBidi" w:cstheme="majorBidi"/>
+          <w:sz w:val="24"/>
+          <w:szCs w:val="24"/>
+        </w:rPr>
+        <w:t>some</w:t>
+      </w:r>
+      <w:proofErr w:type="gramEnd"/>
+      <w:r>
+        <w:rPr>
+          <w:rFonts w:asciiTheme="majorBidi" w:hAnsiTheme="majorBidi" w:cstheme="majorBidi"/>
+          <w:sz w:val="24"/>
+          <w:szCs w:val="24"/>
+        </w:rPr>
+        <w:t xml:space="preserve"> jobs replace human workers with </w:t>
       </w:r>
       <w:r>
         <w:rPr>
@@ -2206,7 +2586,23 @@
           <w:sz w:val="24"/>
           <w:szCs w:val="24"/>
         </w:rPr>
-        <w:t xml:space="preserve"> do everything there is some job that robot can take part of it but can't replace the hu</w:t>
+        <w:t xml:space="preserve"> do everything there is some job that robot can take part of it but </w:t>
+      </w:r>
+      <w:r>
+        <w:rPr>
+          <w:rFonts w:asciiTheme="majorBidi" w:hAnsiTheme="majorBidi" w:cstheme="majorBidi"/>
+          <w:sz w:val="24"/>
+          <w:szCs w:val="24"/>
+        </w:rPr>
+        <w:t>cannot</w:t>
+      </w:r>
+      <w:r>
+        <w:rPr>
+          <w:rFonts w:asciiTheme="majorBidi" w:hAnsiTheme="majorBidi" w:cstheme="majorBidi"/>
+          <w:sz w:val="24"/>
+          <w:szCs w:val="24"/>
+        </w:rPr>
+        <w:t xml:space="preserve"> replace the hu</w:t>
       </w:r>
       <w:r>
         <w:rPr>
@@ -2261,7 +2657,7 @@
     </w:p>
     <w:p>
       <w:pPr>
-        <w:pStyle w:val="1"/>
+        <w:pStyle w:val="Heading1"/>
         <w:spacing w:before="0" w:beforeAutospacing="0" w:after="300" w:afterAutospacing="0"/>
         <w:rPr>
           <w:rFonts w:asciiTheme="majorBidi" w:hAnsiTheme="majorBidi" w:cstheme="majorBidi"/>
@@ -2296,7 +2692,7 @@
     </w:p>
     <w:p>
       <w:pPr>
-        <w:pStyle w:val="1"/>
+        <w:pStyle w:val="Heading1"/>
         <w:numPr>
           <w:ilvl w:val="0"/>
           <w:numId w:val="2"/>
@@ -2351,7 +2747,7 @@
     </w:p>
     <w:p>
       <w:pPr>
-        <w:pStyle w:val="1"/>
+        <w:pStyle w:val="Heading1"/>
         <w:spacing w:before="0" w:beforeAutospacing="0" w:after="300" w:afterAutospacing="0"/>
         <w:ind w:left="720" w:firstLine="720"/>
         <w:rPr>
@@ -2399,7 +2795,7 @@
     </w:p>
     <w:p>
       <w:pPr>
-        <w:pStyle w:val="1"/>
+        <w:pStyle w:val="Heading1"/>
         <w:spacing w:before="0" w:beforeAutospacing="0" w:after="300" w:afterAutospacing="0"/>
         <w:ind w:left="720" w:firstLine="720"/>
         <w:rPr>
@@ -2442,7 +2838,7 @@
           <w:szCs w:val="24"/>
           <w:shd w:val="clear" w:color="auto" w:fill="FFFFFF"/>
         </w:rPr>
-        <w:t xml:space="preserve">to every behavior, because humans don't only use </w:t>
+        <w:t xml:space="preserve">to every behavior, because humans </w:t>
       </w:r>
       <w:r>
         <w:rPr>
@@ -2453,7 +2849,7 @@
           <w:szCs w:val="24"/>
           <w:shd w:val="clear" w:color="auto" w:fill="FFFFFF"/>
         </w:rPr>
-        <w:t>their</w:t>
+        <w:t>do not</w:t>
       </w:r>
       <w:r>
         <w:rPr>
@@ -2464,7 +2860,7 @@
           <w:szCs w:val="24"/>
           <w:shd w:val="clear" w:color="auto" w:fill="FFFFFF"/>
         </w:rPr>
-        <w:t xml:space="preserve"> experience; but they also use </w:t>
+        <w:t xml:space="preserve"> only use </w:t>
       </w:r>
       <w:r>
         <w:rPr>
@@ -2486,7 +2882,7 @@
           <w:szCs w:val="24"/>
           <w:shd w:val="clear" w:color="auto" w:fill="FFFFFF"/>
         </w:rPr>
-        <w:t xml:space="preserve"> expressions, voice </w:t>
+        <w:t xml:space="preserve"> experience; but they also use </w:t>
       </w:r>
       <w:r>
         <w:rPr>
@@ -2497,12 +2893,34 @@
           <w:szCs w:val="24"/>
           <w:shd w:val="clear" w:color="auto" w:fill="FFFFFF"/>
         </w:rPr>
+        <w:t>their</w:t>
+      </w:r>
+      <w:r>
+        <w:rPr>
+          <w:rFonts w:asciiTheme="majorBidi" w:hAnsiTheme="majorBidi" w:cstheme="majorBidi"/>
+          <w:b w:val="0"/>
+          <w:bCs w:val="0"/>
+          <w:sz w:val="24"/>
+          <w:szCs w:val="24"/>
+          <w:shd w:val="clear" w:color="auto" w:fill="FFFFFF"/>
+        </w:rPr>
+        <w:t xml:space="preserve"> expressions, voice </w:t>
+      </w:r>
+      <w:r>
+        <w:rPr>
+          <w:rFonts w:asciiTheme="majorBidi" w:hAnsiTheme="majorBidi" w:cstheme="majorBidi"/>
+          <w:b w:val="0"/>
+          <w:bCs w:val="0"/>
+          <w:sz w:val="24"/>
+          <w:szCs w:val="24"/>
+          <w:shd w:val="clear" w:color="auto" w:fill="FFFFFF"/>
+        </w:rPr>
         <w:t>pitch, hand gestures, and other methods.</w:t>
       </w:r>
     </w:p>
     <w:p>
       <w:pPr>
-        <w:pStyle w:val="1"/>
+        <w:pStyle w:val="Heading1"/>
         <w:spacing w:before="0" w:beforeAutospacing="0" w:after="300" w:afterAutospacing="0"/>
         <w:ind w:left="720" w:firstLine="720"/>
         <w:rPr>
@@ -2517,7 +2935,7 @@
     </w:p>
     <w:p>
       <w:pPr>
-        <w:pStyle w:val="1"/>
+        <w:pStyle w:val="Heading1"/>
         <w:spacing w:before="0" w:beforeAutospacing="0" w:after="300" w:afterAutospacing="0"/>
         <w:ind w:left="720" w:firstLine="720"/>
         <w:rPr>
@@ -2532,7 +2950,7 @@
     </w:p>
     <w:p>
       <w:pPr>
-        <w:pStyle w:val="1"/>
+        <w:pStyle w:val="Heading1"/>
         <w:spacing w:before="0" w:beforeAutospacing="0" w:after="300" w:afterAutospacing="0"/>
         <w:ind w:left="720" w:firstLine="720"/>
         <w:rPr>
@@ -2547,7 +2965,7 @@
     </w:p>
     <w:p>
       <w:pPr>
-        <w:pStyle w:val="1"/>
+        <w:pStyle w:val="Heading1"/>
         <w:numPr>
           <w:ilvl w:val="0"/>
           <w:numId w:val="2"/>
@@ -2578,7 +2996,7 @@
     </w:p>
     <w:p>
       <w:pPr>
-        <w:pStyle w:val="1"/>
+        <w:pStyle w:val="Heading1"/>
         <w:spacing w:before="0" w:beforeAutospacing="0" w:after="300" w:afterAutospacing="0"/>
         <w:ind w:left="360" w:firstLine="720"/>
         <w:rPr>
@@ -2686,7 +3104,7 @@
           <w:szCs w:val="24"/>
           <w:shd w:val="clear" w:color="auto" w:fill="FFFFFF"/>
         </w:rPr>
-        <w:t xml:space="preserve"> come</w:t>
+        <w:t xml:space="preserve"> </w:t>
       </w:r>
       <w:r>
         <w:rPr>
@@ -2697,7 +3115,7 @@
           <w:szCs w:val="24"/>
           <w:shd w:val="clear" w:color="auto" w:fill="FFFFFF"/>
         </w:rPr>
-        <w:t xml:space="preserve"> up</w:t>
+        <w:t>produce</w:t>
       </w:r>
       <w:r>
         <w:rPr>
@@ -2708,7 +3126,7 @@
           <w:szCs w:val="24"/>
           <w:shd w:val="clear" w:color="auto" w:fill="FFFFFF"/>
         </w:rPr>
-        <w:t xml:space="preserve"> with something new</w:t>
+        <w:t xml:space="preserve"> something new</w:t>
       </w:r>
       <w:r>
         <w:rPr>
@@ -2730,8 +3148,9 @@
           <w:szCs w:val="24"/>
           <w:shd w:val="clear" w:color="auto" w:fill="FFFFFF"/>
         </w:rPr>
-        <w:t xml:space="preserve"> they do what they </w:t>
-      </w:r>
+        <w:t xml:space="preserve"> they do </w:t>
+      </w:r>
+      <w:proofErr w:type="gramStart"/>
       <w:r>
         <w:rPr>
           <w:rFonts w:asciiTheme="majorBidi" w:hAnsiTheme="majorBidi" w:cstheme="majorBidi"/>
@@ -2741,7 +3160,7 @@
           <w:szCs w:val="24"/>
           <w:shd w:val="clear" w:color="auto" w:fill="FFFFFF"/>
         </w:rPr>
-        <w:t>are programming</w:t>
+        <w:t xml:space="preserve">what they </w:t>
       </w:r>
       <w:r>
         <w:rPr>
@@ -2752,7 +3171,7 @@
           <w:szCs w:val="24"/>
           <w:shd w:val="clear" w:color="auto" w:fill="FFFFFF"/>
         </w:rPr>
-        <w:t xml:space="preserve"> </w:t>
+        <w:t>are programming</w:t>
       </w:r>
       <w:r>
         <w:rPr>
@@ -2763,7 +3182,7 @@
           <w:szCs w:val="24"/>
           <w:shd w:val="clear" w:color="auto" w:fill="FFFFFF"/>
         </w:rPr>
-        <w:t>for</w:t>
+        <w:t xml:space="preserve"> </w:t>
       </w:r>
       <w:r>
         <w:rPr>
@@ -2774,12 +3193,24 @@
           <w:szCs w:val="24"/>
           <w:shd w:val="clear" w:color="auto" w:fill="FFFFFF"/>
         </w:rPr>
+        <w:t>for</w:t>
+      </w:r>
+      <w:proofErr w:type="gramEnd"/>
+      <w:r>
+        <w:rPr>
+          <w:rFonts w:asciiTheme="majorBidi" w:hAnsiTheme="majorBidi" w:cstheme="majorBidi"/>
+          <w:b w:val="0"/>
+          <w:bCs w:val="0"/>
+          <w:sz w:val="24"/>
+          <w:szCs w:val="24"/>
+          <w:shd w:val="clear" w:color="auto" w:fill="FFFFFF"/>
+        </w:rPr>
         <w:t>.</w:t>
       </w:r>
     </w:p>
     <w:p>
       <w:pPr>
-        <w:pStyle w:val="1"/>
+        <w:pStyle w:val="Heading1"/>
         <w:spacing w:before="0" w:beforeAutospacing="0" w:after="300" w:afterAutospacing="0"/>
         <w:ind w:left="360" w:firstLine="720"/>
         <w:rPr>
@@ -2828,7 +3259,7 @@
           <w:sz w:val="24"/>
           <w:szCs w:val="24"/>
         </w:rPr>
-        <w:t xml:space="preserve">it requires a high level of </w:t>
+        <w:t xml:space="preserve">it requires </w:t>
       </w:r>
       <w:r>
         <w:rPr>
@@ -2838,7 +3269,7 @@
           <w:sz w:val="24"/>
           <w:szCs w:val="24"/>
         </w:rPr>
-        <w:t xml:space="preserve">communication and experience to deal with different students that have different levels of understandings. In addition to the difference in student's stages, </w:t>
+        <w:t>an important level</w:t>
       </w:r>
       <w:r>
         <w:rPr>
@@ -2848,7 +3279,7 @@
           <w:sz w:val="24"/>
           <w:szCs w:val="24"/>
         </w:rPr>
-        <w:t xml:space="preserve">for </w:t>
+        <w:t xml:space="preserve"> of </w:t>
       </w:r>
       <w:r>
         <w:rPr>
@@ -2858,8 +3289,9 @@
           <w:sz w:val="24"/>
           <w:szCs w:val="24"/>
         </w:rPr>
-        <w:t>example,</w:t>
-      </w:r>
+        <w:t xml:space="preserve">communication and experience to deal with different students that have </w:t>
+      </w:r>
+      <w:proofErr w:type="gramStart"/>
       <w:r>
         <w:rPr>
           <w:rFonts w:asciiTheme="majorBidi" w:hAnsiTheme="majorBidi" w:cstheme="majorBidi"/>
@@ -2868,12 +3300,75 @@
           <w:sz w:val="24"/>
           <w:szCs w:val="24"/>
         </w:rPr>
-        <w:t xml:space="preserve"> primary school students need to learn morals more than knowledge, high school students need to learn knowledge more than morals, and so on.</w:t>
-      </w:r>
-    </w:p>
-    <w:p>
-      <w:pPr>
-        <w:pStyle w:val="1"/>
+        <w:t>different levels</w:t>
+      </w:r>
+      <w:proofErr w:type="gramEnd"/>
+      <w:r>
+        <w:rPr>
+          <w:rFonts w:asciiTheme="majorBidi" w:hAnsiTheme="majorBidi" w:cstheme="majorBidi"/>
+          <w:b w:val="0"/>
+          <w:bCs w:val="0"/>
+          <w:sz w:val="24"/>
+          <w:szCs w:val="24"/>
+        </w:rPr>
+        <w:t xml:space="preserve"> of understandings. In addition to the difference in student's stages, </w:t>
+      </w:r>
+      <w:r>
+        <w:rPr>
+          <w:rFonts w:asciiTheme="majorBidi" w:hAnsiTheme="majorBidi" w:cstheme="majorBidi"/>
+          <w:b w:val="0"/>
+          <w:bCs w:val="0"/>
+          <w:sz w:val="24"/>
+          <w:szCs w:val="24"/>
+        </w:rPr>
+        <w:t xml:space="preserve">for </w:t>
+      </w:r>
+      <w:r>
+        <w:rPr>
+          <w:rFonts w:asciiTheme="majorBidi" w:hAnsiTheme="majorBidi" w:cstheme="majorBidi"/>
+          <w:b w:val="0"/>
+          <w:bCs w:val="0"/>
+          <w:sz w:val="24"/>
+          <w:szCs w:val="24"/>
+        </w:rPr>
+        <w:t>example,</w:t>
+      </w:r>
+      <w:r>
+        <w:rPr>
+          <w:rFonts w:asciiTheme="majorBidi" w:hAnsiTheme="majorBidi" w:cstheme="majorBidi"/>
+          <w:b w:val="0"/>
+          <w:bCs w:val="0"/>
+          <w:sz w:val="24"/>
+          <w:szCs w:val="24"/>
+        </w:rPr>
+        <w:t xml:space="preserve"> primary school students need to learn morals more than knowledge, high school students need to learn knowledge more than morals, </w:t>
+      </w:r>
+      <w:proofErr w:type="gramStart"/>
+      <w:r>
+        <w:rPr>
+          <w:rFonts w:asciiTheme="majorBidi" w:hAnsiTheme="majorBidi" w:cstheme="majorBidi"/>
+          <w:b w:val="0"/>
+          <w:bCs w:val="0"/>
+          <w:sz w:val="24"/>
+          <w:szCs w:val="24"/>
+        </w:rPr>
+        <w:t>and so on</w:t>
+      </w:r>
+      <w:proofErr w:type="gramEnd"/>
+      <w:r>
+        <w:rPr>
+          <w:rFonts w:asciiTheme="majorBidi" w:hAnsiTheme="majorBidi" w:cstheme="majorBidi"/>
+          <w:b w:val="0"/>
+          <w:bCs w:val="0"/>
+          <w:sz w:val="24"/>
+          <w:szCs w:val="24"/>
+        </w:rPr>
+        <w:t>.</w:t>
+      </w:r>
+    </w:p>
+    <w:p>
+      <w:pPr>
+        <w:pStyle w:val="Heading1"/>
         <w:numPr>
           <w:ilvl w:val="0"/>
           <w:numId w:val="2"/>
@@ -3024,7 +3519,25 @@
           <w:sz w:val="24"/>
           <w:szCs w:val="24"/>
         </w:rPr>
-        <w:t xml:space="preserve">It is true that some medical operations require robotic procedure to be more useful, </w:t>
+        <w:t xml:space="preserve">It is true that </w:t>
+      </w:r>
+      <w:proofErr w:type="gramStart"/>
+      <w:r>
+        <w:rPr>
+          <w:rFonts w:asciiTheme="majorBidi" w:hAnsiTheme="majorBidi" w:cstheme="majorBidi"/>
+          <w:sz w:val="24"/>
+          <w:szCs w:val="24"/>
+        </w:rPr>
+        <w:t>some</w:t>
+      </w:r>
+      <w:proofErr w:type="gramEnd"/>
+      <w:r>
+        <w:rPr>
+          <w:rFonts w:asciiTheme="majorBidi" w:hAnsiTheme="majorBidi" w:cstheme="majorBidi"/>
+          <w:sz w:val="24"/>
+          <w:szCs w:val="24"/>
+        </w:rPr>
+        <w:t xml:space="preserve"> medical operations require robotic procedure to be more useful, </w:t>
       </w:r>
       <w:r>
         <w:rPr>
@@ -3082,7 +3595,25 @@
           <w:sz w:val="24"/>
           <w:szCs w:val="24"/>
         </w:rPr>
-        <w:t>and other operations that affect the human body, cannot be done by robots, due to the different and unexpected events that can happen, like electricity loss,</w:t>
+        <w:t xml:space="preserve">and other operations that affect the human body, cannot </w:t>
+      </w:r>
+      <w:proofErr w:type="gramStart"/>
+      <w:r>
+        <w:rPr>
+          <w:rFonts w:asciiTheme="majorBidi" w:hAnsiTheme="majorBidi" w:cstheme="majorBidi"/>
+          <w:sz w:val="24"/>
+          <w:szCs w:val="24"/>
+        </w:rPr>
+        <w:t>be done</w:t>
+      </w:r>
+      <w:proofErr w:type="gramEnd"/>
+      <w:r>
+        <w:rPr>
+          <w:rFonts w:asciiTheme="majorBidi" w:hAnsiTheme="majorBidi" w:cstheme="majorBidi"/>
+          <w:sz w:val="24"/>
+          <w:szCs w:val="24"/>
+        </w:rPr>
+        <w:t xml:space="preserve"> by robots, due to the different and unexpected events that can happen, like electricity loss,</w:t>
       </w:r>
       <w:r>
         <w:rPr>
@@ -3223,7 +3754,7 @@
     </w:p>
     <w:p>
       <w:pPr>
-        <w:pStyle w:val="2"/>
+        <w:pStyle w:val="Heading2"/>
         <w:numPr>
           <w:ilvl w:val="0"/>
           <w:numId w:val="3"/>
@@ -3343,7 +3874,7 @@
     </w:p>
     <w:p>
       <w:pPr>
-        <w:pStyle w:val="2"/>
+        <w:pStyle w:val="Heading2"/>
         <w:numPr>
           <w:ilvl w:val="0"/>
           <w:numId w:val="3"/>
@@ -3409,8 +3940,9 @@
           <w:szCs w:val="24"/>
           <w:shd w:val="clear" w:color="auto" w:fill="FFFFFF"/>
         </w:rPr>
-        <w:t xml:space="preserve">Early phones required a human operator to be on the other side of the phone directing your call to whom you wanted to talk by manually moving plugs into other jacks Today all switching is </w:t>
-      </w:r>
+        <w:t xml:space="preserve">Early phones required a human operator to be on the other side of the phone directing your call to whom you wanted to talk by manually moving plugs into other jacks Today all switching </w:t>
+      </w:r>
+      <w:proofErr w:type="gramStart"/>
       <w:r>
         <w:rPr>
           <w:rFonts w:asciiTheme="majorBidi" w:hAnsiTheme="majorBidi" w:cstheme="majorBidi"/>
@@ -3419,8 +3951,19 @@
           <w:szCs w:val="24"/>
           <w:shd w:val="clear" w:color="auto" w:fill="FFFFFF"/>
         </w:rPr>
+        <w:t xml:space="preserve">is </w:t>
+      </w:r>
+      <w:r>
+        <w:rPr>
+          <w:rFonts w:asciiTheme="majorBidi" w:hAnsiTheme="majorBidi" w:cstheme="majorBidi"/>
+          <w:color w:val="454545"/>
+          <w:sz w:val="24"/>
+          <w:szCs w:val="24"/>
+          <w:shd w:val="clear" w:color="auto" w:fill="FFFFFF"/>
+        </w:rPr>
         <w:t>managed</w:t>
       </w:r>
+      <w:proofErr w:type="gramEnd"/>
       <w:r>
         <w:rPr>
           <w:rFonts w:asciiTheme="majorBidi" w:hAnsiTheme="majorBidi" w:cstheme="majorBidi"/>
@@ -3454,7 +3997,7 @@
     </w:p>
     <w:p>
       <w:pPr>
-        <w:pStyle w:val="2"/>
+        <w:pStyle w:val="Heading2"/>
         <w:numPr>
           <w:ilvl w:val="0"/>
           <w:numId w:val="3"/>
@@ -3626,7 +4169,29 @@
           <w:szCs w:val="24"/>
           <w:shd w:val="clear" w:color="auto" w:fill="FFFFFF"/>
         </w:rPr>
-        <w:t xml:space="preserve"> dominate we can take away some </w:t>
+        <w:t xml:space="preserve"> dominate we can take away </w:t>
+      </w:r>
+      <w:proofErr w:type="gramStart"/>
+      <w:r>
+        <w:rPr>
+          <w:rFonts w:asciiTheme="majorBidi" w:hAnsiTheme="majorBidi" w:cstheme="majorBidi"/>
+          <w:color w:val="454545"/>
+          <w:sz w:val="24"/>
+          <w:szCs w:val="24"/>
+          <w:shd w:val="clear" w:color="auto" w:fill="FFFFFF"/>
+        </w:rPr>
+        <w:t>some</w:t>
+      </w:r>
+      <w:proofErr w:type="gramEnd"/>
+      <w:r>
+        <w:rPr>
+          <w:rFonts w:asciiTheme="majorBidi" w:hAnsiTheme="majorBidi" w:cstheme="majorBidi"/>
+          <w:color w:val="454545"/>
+          <w:sz w:val="24"/>
+          <w:szCs w:val="24"/>
+          <w:shd w:val="clear" w:color="auto" w:fill="FFFFFF"/>
+        </w:rPr>
+        <w:t xml:space="preserve"> </w:t>
       </w:r>
       <w:r>
         <w:rPr>
@@ -3793,15 +4358,49 @@
           <w:sz w:val="24"/>
           <w:szCs w:val="24"/>
         </w:rPr>
-        <w:t>e, but as we continue on this improvement,</w:t>
-      </w:r>
-      <w:r>
-        <w:rPr>
-          <w:rFonts w:asciiTheme="majorBidi" w:hAnsiTheme="majorBidi" w:cstheme="majorBidi"/>
-          <w:sz w:val="24"/>
-          <w:szCs w:val="24"/>
-        </w:rPr>
-        <w:t xml:space="preserve"> we notice something problematic, can be described as "arrogance"</w:t>
+        <w:t xml:space="preserve">e, but as we </w:t>
+      </w:r>
+      <w:r>
+        <w:rPr>
+          <w:rFonts w:asciiTheme="majorBidi" w:hAnsiTheme="majorBidi" w:cstheme="majorBidi"/>
+          <w:sz w:val="24"/>
+          <w:szCs w:val="24"/>
+        </w:rPr>
+        <w:t>continue</w:t>
+      </w:r>
+      <w:r>
+        <w:rPr>
+          <w:rFonts w:asciiTheme="majorBidi" w:hAnsiTheme="majorBidi" w:cstheme="majorBidi"/>
+          <w:sz w:val="24"/>
+          <w:szCs w:val="24"/>
+        </w:rPr>
+        <w:t xml:space="preserve"> this improvement,</w:t>
+      </w:r>
+      <w:r>
+        <w:rPr>
+          <w:rFonts w:asciiTheme="majorBidi" w:hAnsiTheme="majorBidi" w:cstheme="majorBidi"/>
+          <w:sz w:val="24"/>
+          <w:szCs w:val="24"/>
+        </w:rPr>
+        <w:t xml:space="preserve"> we notice something problematic, can </w:t>
+      </w:r>
+      <w:proofErr w:type="gramStart"/>
+      <w:r>
+        <w:rPr>
+          <w:rFonts w:asciiTheme="majorBidi" w:hAnsiTheme="majorBidi" w:cstheme="majorBidi"/>
+          <w:sz w:val="24"/>
+          <w:szCs w:val="24"/>
+        </w:rPr>
+        <w:t>be described</w:t>
+      </w:r>
+      <w:proofErr w:type="gramEnd"/>
+      <w:r>
+        <w:rPr>
+          <w:rFonts w:asciiTheme="majorBidi" w:hAnsiTheme="majorBidi" w:cstheme="majorBidi"/>
+          <w:sz w:val="24"/>
+          <w:szCs w:val="24"/>
+        </w:rPr>
+        <w:t xml:space="preserve"> as "arrogance"</w:t>
       </w:r>
       <w:r>
         <w:rPr>
@@ -3843,7 +4442,41 @@
           <w:sz w:val="24"/>
           <w:szCs w:val="24"/>
         </w:rPr>
-        <w:t xml:space="preserve"> inventing new machines and new programs, but at some point in the future, </w:t>
+        <w:t xml:space="preserve"> inventing new machines and </w:t>
+      </w:r>
+      <w:r>
+        <w:rPr>
+          <w:rFonts w:asciiTheme="majorBidi" w:hAnsiTheme="majorBidi" w:cstheme="majorBidi"/>
+          <w:sz w:val="24"/>
+          <w:szCs w:val="24"/>
+        </w:rPr>
+        <w:t>innovative programs</w:t>
+      </w:r>
+      <w:r>
+        <w:rPr>
+          <w:rFonts w:asciiTheme="majorBidi" w:hAnsiTheme="majorBidi" w:cstheme="majorBidi"/>
+          <w:sz w:val="24"/>
+          <w:szCs w:val="24"/>
+        </w:rPr>
+        <w:t xml:space="preserve">, but at </w:t>
+      </w:r>
+      <w:proofErr w:type="gramStart"/>
+      <w:r>
+        <w:rPr>
+          <w:rFonts w:asciiTheme="majorBidi" w:hAnsiTheme="majorBidi" w:cstheme="majorBidi"/>
+          <w:sz w:val="24"/>
+          <w:szCs w:val="24"/>
+        </w:rPr>
+        <w:t>some</w:t>
+      </w:r>
+      <w:proofErr w:type="gramEnd"/>
+      <w:r>
+        <w:rPr>
+          <w:rFonts w:asciiTheme="majorBidi" w:hAnsiTheme="majorBidi" w:cstheme="majorBidi"/>
+          <w:sz w:val="24"/>
+          <w:szCs w:val="24"/>
+        </w:rPr>
+        <w:t xml:space="preserve"> point in the future, </w:t>
       </w:r>
       <w:r>
         <w:rPr>
@@ -3877,7 +4510,25 @@
           <w:sz w:val="24"/>
           <w:szCs w:val="24"/>
         </w:rPr>
-        <w:t>If we depend entirely on the robotic systems in doing the physical tasks, that can cause several problems, like unemployment, laziness,</w:t>
+        <w:t xml:space="preserve">If we depend entirely on the robotic systems in doing the physical tasks, that can cause </w:t>
+      </w:r>
+      <w:proofErr w:type="gramStart"/>
+      <w:r>
+        <w:rPr>
+          <w:rFonts w:asciiTheme="majorBidi" w:hAnsiTheme="majorBidi" w:cstheme="majorBidi"/>
+          <w:sz w:val="24"/>
+          <w:szCs w:val="24"/>
+        </w:rPr>
+        <w:t>several</w:t>
+      </w:r>
+      <w:proofErr w:type="gramEnd"/>
+      <w:r>
+        <w:rPr>
+          <w:rFonts w:asciiTheme="majorBidi" w:hAnsiTheme="majorBidi" w:cstheme="majorBidi"/>
+          <w:sz w:val="24"/>
+          <w:szCs w:val="24"/>
+        </w:rPr>
+        <w:t xml:space="preserve"> problems, like unemployment, laziness,</w:t>
       </w:r>
       <w:r>
         <w:rPr>
@@ -4043,8 +4694,27 @@
           <w:sz w:val="24"/>
           <w:szCs w:val="24"/>
         </w:rPr>
-        <w:t xml:space="preserve">that were suggested by </w:t>
-      </w:r>
+        <w:t xml:space="preserve">that </w:t>
+      </w:r>
+      <w:proofErr w:type="gramStart"/>
+      <w:r>
+        <w:rPr>
+          <w:rFonts w:asciiTheme="majorBidi" w:hAnsiTheme="majorBidi" w:cstheme="majorBidi"/>
+          <w:sz w:val="24"/>
+          <w:szCs w:val="24"/>
+        </w:rPr>
+        <w:t>were suggested</w:t>
+      </w:r>
+      <w:proofErr w:type="gramEnd"/>
+      <w:r>
+        <w:rPr>
+          <w:rFonts w:asciiTheme="majorBidi" w:hAnsiTheme="majorBidi" w:cstheme="majorBidi"/>
+          <w:sz w:val="24"/>
+          <w:szCs w:val="24"/>
+        </w:rPr>
+        <w:t xml:space="preserve"> by </w:t>
+      </w:r>
+      <w:proofErr w:type="spellStart"/>
       <w:r>
         <w:rPr>
           <w:rFonts w:asciiTheme="majorBidi" w:hAnsiTheme="majorBidi" w:cstheme="majorBidi"/>
@@ -4053,8 +4723,9 @@
           <w:szCs w:val="24"/>
           <w:shd w:val="clear" w:color="auto" w:fill="FFFFFF"/>
         </w:rPr>
-        <w:t xml:space="preserve">Fara Haron, CEO North America, </w:t>
-      </w:r>
+        <w:t>Fara</w:t>
+      </w:r>
+      <w:proofErr w:type="spellEnd"/>
       <w:r>
         <w:rPr>
           <w:rFonts w:asciiTheme="majorBidi" w:hAnsiTheme="majorBidi" w:cstheme="majorBidi"/>
@@ -4063,6 +4734,16 @@
           <w:szCs w:val="24"/>
           <w:shd w:val="clear" w:color="auto" w:fill="FFFFFF"/>
         </w:rPr>
+        <w:t xml:space="preserve"> Haron, CEO North America, </w:t>
+      </w:r>
+      <w:r>
+        <w:rPr>
+          <w:rFonts w:asciiTheme="majorBidi" w:hAnsiTheme="majorBidi" w:cstheme="majorBidi"/>
+          <w:color w:val="3F3E3E"/>
+          <w:sz w:val="24"/>
+          <w:szCs w:val="24"/>
+          <w:shd w:val="clear" w:color="auto" w:fill="FFFFFF"/>
+        </w:rPr>
         <w:t>Ireland,</w:t>
       </w:r>
       <w:r>
@@ -4073,7 +4754,29 @@
           <w:szCs w:val="24"/>
           <w:shd w:val="clear" w:color="auto" w:fill="FFFFFF"/>
         </w:rPr>
-        <w:t xml:space="preserve"> and Southeast Asia &amp; EVP Global Clients, Majorel.</w:t>
+        <w:t xml:space="preserve"> and Southeast Asia &amp; EVP Global Clients, </w:t>
+      </w:r>
+      <w:proofErr w:type="spellStart"/>
+      <w:r>
+        <w:rPr>
+          <w:rFonts w:asciiTheme="majorBidi" w:hAnsiTheme="majorBidi" w:cstheme="majorBidi"/>
+          <w:color w:val="3F3E3E"/>
+          <w:sz w:val="24"/>
+          <w:szCs w:val="24"/>
+          <w:shd w:val="clear" w:color="auto" w:fill="FFFFFF"/>
+        </w:rPr>
+        <w:t>Majorel</w:t>
+      </w:r>
+      <w:proofErr w:type="spellEnd"/>
+      <w:r>
+        <w:rPr>
+          <w:rFonts w:asciiTheme="majorBidi" w:hAnsiTheme="majorBidi" w:cstheme="majorBidi"/>
+          <w:color w:val="3F3E3E"/>
+          <w:sz w:val="24"/>
+          <w:szCs w:val="24"/>
+          <w:shd w:val="clear" w:color="auto" w:fill="FFFFFF"/>
+        </w:rPr>
+        <w:t>.</w:t>
       </w:r>
       <w:r>
         <w:rPr>
@@ -4086,7 +4789,7 @@
     </w:p>
     <w:p>
       <w:pPr>
-        <w:pStyle w:val="2"/>
+        <w:pStyle w:val="Heading2"/>
         <w:spacing w:before="480" w:after="360"/>
         <w:rPr>
           <w:rFonts w:asciiTheme="majorBidi" w:hAnsiTheme="majorBidi"/>
@@ -4105,7 +4808,7 @@
     </w:p>
     <w:p>
       <w:pPr>
-        <w:pStyle w:val="a7"/>
+        <w:pStyle w:val="NormalWeb"/>
         <w:spacing w:before="0" w:beforeAutospacing="0" w:after="300" w:afterAutospacing="0"/>
         <w:ind w:firstLine="720"/>
         <w:rPr>
@@ -4116,12 +4819,26 @@
         <w:rPr>
           <w:rFonts w:asciiTheme="majorBidi" w:hAnsiTheme="majorBidi" w:cstheme="majorBidi"/>
         </w:rPr>
-        <w:t>“Artificial intelligence, chatbots, and voice bots can immediately solve many customer service problems that companies currently face. With their help, certain processes can be automated, resulting in reduced wait times for customers and a lighter administrative burden on the human service team, allowing them to focus on more value-adding activities,”</w:t>
-      </w:r>
-    </w:p>
-    <w:p>
-      <w:pPr>
-        <w:pStyle w:val="2"/>
+        <w:t xml:space="preserve">“Artificial intelligence, chatbots, and voice bots can immediately solve </w:t>
+      </w:r>
+      <w:proofErr w:type="gramStart"/>
+      <w:r>
+        <w:rPr>
+          <w:rFonts w:asciiTheme="majorBidi" w:hAnsiTheme="majorBidi" w:cstheme="majorBidi"/>
+        </w:rPr>
+        <w:t>many</w:t>
+      </w:r>
+      <w:proofErr w:type="gramEnd"/>
+      <w:r>
+        <w:rPr>
+          <w:rFonts w:asciiTheme="majorBidi" w:hAnsiTheme="majorBidi" w:cstheme="majorBidi"/>
+        </w:rPr>
+        <w:t xml:space="preserve"> customer service problems that companies currently face. With their help, certain processes can be automated, resulting in reduced wait times for customers and a lighter administrative burden on the human service team, allowing them to focus on more value-adding activities,”</w:t>
+      </w:r>
+    </w:p>
+    <w:p>
+      <w:pPr>
+        <w:pStyle w:val="Heading2"/>
         <w:spacing w:before="480" w:after="360"/>
         <w:rPr>
           <w:rFonts w:asciiTheme="majorBidi" w:hAnsiTheme="majorBidi"/>
@@ -4143,7 +4860,7 @@
     </w:p>
     <w:p>
       <w:pPr>
-        <w:pStyle w:val="a7"/>
+        <w:pStyle w:val="NormalWeb"/>
         <w:spacing w:before="0" w:beforeAutospacing="0" w:after="300" w:afterAutospacing="0"/>
         <w:ind w:firstLine="720"/>
         <w:rPr>
@@ -4154,12 +4871,18 @@
         <w:rPr>
           <w:rFonts w:asciiTheme="majorBidi" w:hAnsiTheme="majorBidi" w:cstheme="majorBidi"/>
         </w:rPr>
-        <w:t>You’ll want humans to train AI behind the scenes.</w:t>
-      </w:r>
-    </w:p>
-    <w:p>
-      <w:pPr>
-        <w:pStyle w:val="a7"/>
+        <w:t>You will</w:t>
+      </w:r>
+      <w:r>
+        <w:rPr>
+          <w:rFonts w:asciiTheme="majorBidi" w:hAnsiTheme="majorBidi" w:cstheme="majorBidi"/>
+        </w:rPr>
+        <w:t xml:space="preserve"> want humans to train AI behind the scenes.</w:t>
+      </w:r>
+    </w:p>
+    <w:p>
+      <w:pPr>
+        <w:pStyle w:val="NormalWeb"/>
         <w:spacing w:before="0" w:beforeAutospacing="0" w:after="300" w:afterAutospacing="0"/>
         <w:ind w:firstLine="720"/>
         <w:rPr>
@@ -4175,7 +4898,7 @@
     </w:p>
     <w:p>
       <w:pPr>
-        <w:pStyle w:val="2"/>
+        <w:pStyle w:val="Heading2"/>
         <w:spacing w:before="480" w:after="360"/>
         <w:rPr>
           <w:rFonts w:asciiTheme="majorBidi" w:hAnsiTheme="majorBidi"/>
@@ -4194,7 +4917,7 @@
     </w:p>
     <w:p>
       <w:pPr>
-        <w:pStyle w:val="a7"/>
+        <w:pStyle w:val="NormalWeb"/>
         <w:spacing w:before="0" w:beforeAutospacing="0" w:after="300" w:afterAutospacing="0"/>
         <w:ind w:firstLine="720"/>
         <w:rPr>
@@ -4205,12 +4928,26 @@
         <w:rPr>
           <w:rFonts w:asciiTheme="majorBidi" w:hAnsiTheme="majorBidi" w:cstheme="majorBidi"/>
         </w:rPr>
-        <w:t>“Why should a technology/channel be introduced? ‘Because it is currently in,’ is not the correct answer!” Haron jokes. Instead:</w:t>
-      </w:r>
-    </w:p>
-    <w:p>
-      <w:pPr>
-        <w:pStyle w:val="a7"/>
+        <w:t xml:space="preserve">“Why should a technology/channel </w:t>
+      </w:r>
+      <w:proofErr w:type="gramStart"/>
+      <w:r>
+        <w:rPr>
+          <w:rFonts w:asciiTheme="majorBidi" w:hAnsiTheme="majorBidi" w:cstheme="majorBidi"/>
+        </w:rPr>
+        <w:t>be introduced</w:t>
+      </w:r>
+      <w:proofErr w:type="gramEnd"/>
+      <w:r>
+        <w:rPr>
+          <w:rFonts w:asciiTheme="majorBidi" w:hAnsiTheme="majorBidi" w:cstheme="majorBidi"/>
+        </w:rPr>
+        <w:t>? ‘Because it is currently in,’ is not the correct answer!” Haron jokes. Instead:</w:t>
+      </w:r>
+    </w:p>
+    <w:p>
+      <w:pPr>
+        <w:pStyle w:val="NormalWeb"/>
         <w:spacing w:before="0" w:beforeAutospacing="0" w:after="300" w:afterAutospacing="0"/>
         <w:rPr>
           <w:rFonts w:asciiTheme="majorBidi" w:hAnsiTheme="majorBidi" w:cstheme="majorBidi"/>
@@ -4220,12 +4957,24 @@
         <w:rPr>
           <w:rFonts w:asciiTheme="majorBidi" w:hAnsiTheme="majorBidi" w:cstheme="majorBidi"/>
         </w:rPr>
-        <w:t>Start by defining the benefits that the new technology will bring your customers and your company.</w:t>
-      </w:r>
-    </w:p>
-    <w:p>
-      <w:pPr>
-        <w:pStyle w:val="a7"/>
+        <w:t xml:space="preserve">Start by defining the benefits that the </w:t>
+      </w:r>
+      <w:r>
+        <w:rPr>
+          <w:rFonts w:asciiTheme="majorBidi" w:hAnsiTheme="majorBidi" w:cstheme="majorBidi"/>
+        </w:rPr>
+        <w:t>modern technology</w:t>
+      </w:r>
+      <w:r>
+        <w:rPr>
+          <w:rFonts w:asciiTheme="majorBidi" w:hAnsiTheme="majorBidi" w:cstheme="majorBidi"/>
+        </w:rPr>
+        <w:t xml:space="preserve"> will bring your customers and your company.</w:t>
+      </w:r>
+    </w:p>
+    <w:p>
+      <w:pPr>
+        <w:pStyle w:val="NormalWeb"/>
         <w:spacing w:before="0" w:beforeAutospacing="0" w:after="300" w:afterAutospacing="0"/>
         <w:rPr>
           <w:rFonts w:asciiTheme="majorBidi" w:hAnsiTheme="majorBidi" w:cstheme="majorBidi"/>
@@ -4240,7 +4989,7 @@
     </w:p>
     <w:p>
       <w:pPr>
-        <w:pStyle w:val="a7"/>
+        <w:pStyle w:val="NormalWeb"/>
         <w:spacing w:before="0" w:beforeAutospacing="0" w:after="300" w:afterAutospacing="0"/>
         <w:rPr>
           <w:rFonts w:asciiTheme="majorBidi" w:hAnsiTheme="majorBidi" w:cstheme="majorBidi"/>
@@ -4255,7 +5004,7 @@
     </w:p>
     <w:p>
       <w:pPr>
-        <w:pStyle w:val="a7"/>
+        <w:pStyle w:val="NormalWeb"/>
         <w:spacing w:before="0" w:beforeAutospacing="0" w:after="300" w:afterAutospacing="0"/>
         <w:rPr>
           <w:rFonts w:asciiTheme="majorBidi" w:hAnsiTheme="majorBidi" w:cstheme="majorBidi"/>
@@ -4270,7 +5019,7 @@
     </w:p>
     <w:p>
       <w:pPr>
-        <w:pStyle w:val="2"/>
+        <w:pStyle w:val="Heading2"/>
         <w:spacing w:before="480" w:after="360"/>
         <w:rPr>
           <w:rFonts w:asciiTheme="majorBidi" w:hAnsiTheme="majorBidi"/>
@@ -4289,7 +5038,7 @@
     </w:p>
     <w:p>
       <w:pPr>
-        <w:pStyle w:val="a7"/>
+        <w:pStyle w:val="NormalWeb"/>
         <w:spacing w:before="0" w:beforeAutospacing="0" w:after="300" w:afterAutospacing="0"/>
         <w:ind w:firstLine="720"/>
         <w:rPr>
@@ -4305,7 +5054,7 @@
     </w:p>
     <w:p>
       <w:pPr>
-        <w:pStyle w:val="a7"/>
+        <w:pStyle w:val="NormalWeb"/>
         <w:spacing w:before="0" w:beforeAutospacing="0" w:after="300" w:afterAutospacing="0"/>
         <w:ind w:firstLine="720"/>
         <w:rPr>
@@ -4316,7 +5065,26 @@
         <w:rPr>
           <w:rFonts w:asciiTheme="majorBidi" w:hAnsiTheme="majorBidi" w:cstheme="majorBidi"/>
         </w:rPr>
-        <w:t>“Customer service teams must develop deep expertise of the product or service they are representing,” she says. “Companies need to become more proactive in defining and developing skills requirements to make sure they’re hiring the best people for the jobs.”</w:t>
+        <w:t xml:space="preserve">“Customer service teams must develop deep expertise of the product or service they are representing,” she says. “Companies need to become more </w:t>
+      </w:r>
+      <w:r>
+        <w:rPr>
+          <w:rFonts w:asciiTheme="majorBidi" w:hAnsiTheme="majorBidi" w:cstheme="majorBidi"/>
+        </w:rPr>
+        <w:t>initiative-taking</w:t>
+      </w:r>
+      <w:r>
+        <w:rPr>
+          <w:rFonts w:asciiTheme="majorBidi" w:hAnsiTheme="majorBidi" w:cstheme="majorBidi"/>
+        </w:rPr>
+        <w:t xml:space="preserve"> in defining and developing skills requirements to make sure they’re hiring the best people for the jobs.</w:t>
+      </w:r>
+      <w:proofErr w:type="gramStart"/>
+      <w:r>
+        <w:rPr>
+          <w:rFonts w:asciiTheme="majorBidi" w:hAnsiTheme="majorBidi" w:cstheme="majorBidi"/>
+        </w:rPr>
+        <w:t>”</w:t>
       </w:r>
       <w:r>
         <w:rPr>
@@ -4324,10 +5092,11 @@
         </w:rPr>
         <w:t>.</w:t>
       </w:r>
-    </w:p>
-    <w:p>
-      <w:pPr>
-        <w:pStyle w:val="a7"/>
+      <w:proofErr w:type="gramEnd"/>
+    </w:p>
+    <w:p>
+      <w:pPr>
+        <w:pStyle w:val="NormalWeb"/>
         <w:spacing w:before="0" w:beforeAutospacing="0" w:after="300" w:afterAutospacing="0"/>
         <w:rPr>
           <w:rFonts w:asciiTheme="majorBidi" w:hAnsiTheme="majorBidi" w:cstheme="majorBidi"/>
@@ -4350,7 +5119,7 @@
     </w:p>
     <w:p>
       <w:pPr>
-        <w:pStyle w:val="a7"/>
+        <w:pStyle w:val="NormalWeb"/>
         <w:spacing w:before="0" w:beforeAutospacing="0" w:after="300" w:afterAutospacing="0"/>
         <w:rPr>
           <w:rFonts w:asciiTheme="majorBidi" w:hAnsiTheme="majorBidi" w:cstheme="majorBidi"/>
@@ -4379,7 +5148,19 @@
         <w:rPr>
           <w:rFonts w:asciiTheme="majorBidi" w:hAnsiTheme="majorBidi" w:cstheme="majorBidi"/>
         </w:rPr>
-        <w:t xml:space="preserve"> and accept change but still keep a open eye for new dangers or overuse of robots</w:t>
+        <w:t xml:space="preserve"> and accept change but still keep </w:t>
+      </w:r>
+      <w:r>
+        <w:rPr>
+          <w:rFonts w:asciiTheme="majorBidi" w:hAnsiTheme="majorBidi" w:cstheme="majorBidi"/>
+        </w:rPr>
+        <w:t>an</w:t>
+      </w:r>
+      <w:r>
+        <w:rPr>
+          <w:rFonts w:asciiTheme="majorBidi" w:hAnsiTheme="majorBidi" w:cstheme="majorBidi"/>
+        </w:rPr>
+        <w:t xml:space="preserve"> open eye for new dangers or overuse of robots</w:t>
       </w:r>
       <w:r>
         <w:rPr>
@@ -4742,7 +5523,7 @@
     <w:sdtContent>
       <w:p>
         <w:pPr>
-          <w:pStyle w:val="a4"/>
+          <w:pStyle w:val="Footer"/>
           <w:pBdr>
             <w:top w:val="single" w:sz="4" w:space="1" w:color="D9D9D9" w:themeColor="background1" w:themeShade="D9"/>
           </w:pBdr>
@@ -4795,7 +5576,7 @@
   </w:sdt>
   <w:p>
     <w:pPr>
-      <w:pStyle w:val="a4"/>
+      <w:pStyle w:val="Footer"/>
     </w:pPr>
   </w:p>
 </w:ftr>
@@ -5596,14 +6377,14 @@
     <w:lsdException w:name="Unresolved Mention" w:semiHidden="1" w:unhideWhenUsed="1"/>
     <w:lsdException w:name="Smart Link" w:semiHidden="1" w:unhideWhenUsed="1"/>
   </w:latentStyles>
-  <w:style w:type="paragraph" w:default="1" w:styleId="a">
+  <w:style w:type="paragraph" w:default="1" w:styleId="Normal">
     <w:name w:val="Normal"/>
     <w:qFormat/>
   </w:style>
-  <w:style w:type="paragraph" w:styleId="1">
+  <w:style w:type="paragraph" w:styleId="Heading1">
     <w:name w:val="heading 1"/>
-    <w:basedOn w:val="a"/>
-    <w:link w:val="1Char"/>
+    <w:basedOn w:val="Normal"/>
+    <w:link w:val="Heading1Char"/>
     <w:uiPriority w:val="9"/>
     <w:qFormat/>
     <w:rsid w:val="00264CDF"/>
@@ -5621,11 +6402,11 @@
       <w:lang w:eastAsia="ja-JP"/>
     </w:rPr>
   </w:style>
-  <w:style w:type="paragraph" w:styleId="2">
+  <w:style w:type="paragraph" w:styleId="Heading2">
     <w:name w:val="heading 2"/>
-    <w:basedOn w:val="a"/>
-    <w:next w:val="a"/>
-    <w:link w:val="2Char"/>
+    <w:basedOn w:val="Normal"/>
+    <w:next w:val="Normal"/>
+    <w:link w:val="Heading2Char"/>
     <w:uiPriority w:val="9"/>
     <w:unhideWhenUsed/>
     <w:qFormat/>
@@ -5643,11 +6424,11 @@
       <w:szCs w:val="26"/>
     </w:rPr>
   </w:style>
-  <w:style w:type="paragraph" w:styleId="4">
+  <w:style w:type="paragraph" w:styleId="Heading4">
     <w:name w:val="heading 4"/>
-    <w:basedOn w:val="a"/>
-    <w:next w:val="a"/>
-    <w:link w:val="4Char"/>
+    <w:basedOn w:val="Normal"/>
+    <w:next w:val="Normal"/>
+    <w:link w:val="Heading4Char"/>
     <w:uiPriority w:val="9"/>
     <w:semiHidden/>
     <w:unhideWhenUsed/>
@@ -5666,13 +6447,13 @@
       <w:color w:val="2F5496" w:themeColor="accent1" w:themeShade="BF"/>
     </w:rPr>
   </w:style>
-  <w:style w:type="character" w:default="1" w:styleId="a0">
+  <w:style w:type="character" w:default="1" w:styleId="DefaultParagraphFont">
     <w:name w:val="Default Paragraph Font"/>
     <w:uiPriority w:val="1"/>
     <w:semiHidden/>
     <w:unhideWhenUsed/>
   </w:style>
-  <w:style w:type="table" w:default="1" w:styleId="a1">
+  <w:style w:type="table" w:default="1" w:styleId="TableNormal">
     <w:name w:val="Normal Table"/>
     <w:uiPriority w:val="99"/>
     <w:semiHidden/>
@@ -5687,16 +6468,16 @@
       </w:tblCellMar>
     </w:tblPr>
   </w:style>
-  <w:style w:type="numbering" w:default="1" w:styleId="a2">
+  <w:style w:type="numbering" w:default="1" w:styleId="NoList">
     <w:name w:val="No List"/>
     <w:uiPriority w:val="99"/>
     <w:semiHidden/>
     <w:unhideWhenUsed/>
   </w:style>
-  <w:style w:type="paragraph" w:styleId="a3">
+  <w:style w:type="paragraph" w:styleId="Header">
     <w:name w:val="header"/>
-    <w:basedOn w:val="a"/>
-    <w:link w:val="Char"/>
+    <w:basedOn w:val="Normal"/>
+    <w:link w:val="HeaderChar"/>
     <w:uiPriority w:val="99"/>
     <w:unhideWhenUsed/>
     <w:rsid w:val="004E7009"/>
@@ -5708,17 +6489,17 @@
       <w:spacing w:after="0" w:line="240" w:lineRule="auto"/>
     </w:pPr>
   </w:style>
-  <w:style w:type="character" w:customStyle="1" w:styleId="Char">
-    <w:name w:val="رأس الصفحة Char"/>
-    <w:basedOn w:val="a0"/>
-    <w:link w:val="a3"/>
+  <w:style w:type="character" w:customStyle="1" w:styleId="HeaderChar">
+    <w:name w:val="Header Char"/>
+    <w:basedOn w:val="DefaultParagraphFont"/>
+    <w:link w:val="Header"/>
     <w:uiPriority w:val="99"/>
     <w:rsid w:val="004E7009"/>
   </w:style>
-  <w:style w:type="paragraph" w:styleId="a4">
+  <w:style w:type="paragraph" w:styleId="Footer">
     <w:name w:val="footer"/>
-    <w:basedOn w:val="a"/>
-    <w:link w:val="Char0"/>
+    <w:basedOn w:val="Normal"/>
+    <w:link w:val="FooterChar"/>
     <w:uiPriority w:val="99"/>
     <w:unhideWhenUsed/>
     <w:rsid w:val="004E7009"/>
@@ -5730,16 +6511,16 @@
       <w:spacing w:after="0" w:line="240" w:lineRule="auto"/>
     </w:pPr>
   </w:style>
-  <w:style w:type="character" w:customStyle="1" w:styleId="Char0">
-    <w:name w:val="تذييل الصفحة Char"/>
-    <w:basedOn w:val="a0"/>
-    <w:link w:val="a4"/>
+  <w:style w:type="character" w:customStyle="1" w:styleId="FooterChar">
+    <w:name w:val="Footer Char"/>
+    <w:basedOn w:val="DefaultParagraphFont"/>
+    <w:link w:val="Footer"/>
     <w:uiPriority w:val="99"/>
     <w:rsid w:val="004E7009"/>
   </w:style>
-  <w:style w:type="paragraph" w:styleId="a5">
+  <w:style w:type="paragraph" w:styleId="ListParagraph">
     <w:name w:val="List Paragraph"/>
-    <w:basedOn w:val="a"/>
+    <w:basedOn w:val="Normal"/>
     <w:uiPriority w:val="34"/>
     <w:qFormat/>
     <w:rsid w:val="005C1E77"/>
@@ -5748,10 +6529,10 @@
       <w:contextualSpacing/>
     </w:pPr>
   </w:style>
-  <w:style w:type="character" w:customStyle="1" w:styleId="1Char">
-    <w:name w:val="العنوان 1 Char"/>
-    <w:basedOn w:val="a0"/>
-    <w:link w:val="1"/>
+  <w:style w:type="character" w:customStyle="1" w:styleId="Heading1Char">
+    <w:name w:val="Heading 1 Char"/>
+    <w:basedOn w:val="DefaultParagraphFont"/>
+    <w:link w:val="Heading1"/>
     <w:uiPriority w:val="9"/>
     <w:rsid w:val="00264CDF"/>
     <w:rPr>
@@ -5764,10 +6545,10 @@
       <w:lang w:eastAsia="ja-JP"/>
     </w:rPr>
   </w:style>
-  <w:style w:type="character" w:customStyle="1" w:styleId="4Char">
-    <w:name w:val="عنوان 4 Char"/>
-    <w:basedOn w:val="a0"/>
-    <w:link w:val="4"/>
+  <w:style w:type="character" w:customStyle="1" w:styleId="Heading4Char">
+    <w:name w:val="Heading 4 Char"/>
+    <w:basedOn w:val="DefaultParagraphFont"/>
+    <w:link w:val="Heading4"/>
     <w:uiPriority w:val="9"/>
     <w:semiHidden/>
     <w:rsid w:val="00264CDF"/>
@@ -5778,9 +6559,9 @@
       <w:color w:val="2F5496" w:themeColor="accent1" w:themeShade="BF"/>
     </w:rPr>
   </w:style>
-  <w:style w:type="character" w:styleId="a6">
+  <w:style w:type="character" w:styleId="Emphasis">
     <w:name w:val="Emphasis"/>
-    <w:basedOn w:val="a0"/>
+    <w:basedOn w:val="DefaultParagraphFont"/>
     <w:uiPriority w:val="20"/>
     <w:qFormat/>
     <w:rsid w:val="003828AF"/>
@@ -5789,10 +6570,10 @@
       <w:iCs/>
     </w:rPr>
   </w:style>
-  <w:style w:type="character" w:customStyle="1" w:styleId="2Char">
-    <w:name w:val="عنوان 2 Char"/>
-    <w:basedOn w:val="a0"/>
-    <w:link w:val="2"/>
+  <w:style w:type="character" w:customStyle="1" w:styleId="Heading2Char">
+    <w:name w:val="Heading 2 Char"/>
+    <w:basedOn w:val="DefaultParagraphFont"/>
+    <w:link w:val="Heading2"/>
     <w:uiPriority w:val="9"/>
     <w:rsid w:val="003828AF"/>
     <w:rPr>
@@ -5802,9 +6583,9 @@
       <w:szCs w:val="26"/>
     </w:rPr>
   </w:style>
-  <w:style w:type="paragraph" w:styleId="a7">
+  <w:style w:type="paragraph" w:styleId="NormalWeb">
     <w:name w:val="Normal (Web)"/>
-    <w:basedOn w:val="a"/>
+    <w:basedOn w:val="Normal"/>
     <w:uiPriority w:val="99"/>
     <w:unhideWhenUsed/>
     <w:rsid w:val="007927C5"/>
@@ -5819,7 +6600,7 @@
   </w:style>
   <w:style w:type="character" w:styleId="Hyperlink">
     <w:name w:val="Hyperlink"/>
-    <w:basedOn w:val="a0"/>
+    <w:basedOn w:val="DefaultParagraphFont"/>
     <w:uiPriority w:val="99"/>
     <w:unhideWhenUsed/>
     <w:rsid w:val="00E37565"/>

</xml_diff>

<commit_message>
Update Robotics And Empoyment Is Correct Argument (2).docx
</commit_message>
<xml_diff>
--- a/Robotics And Empoyment Is Correct Argument (2).docx
+++ b/Robotics And Empoyment Is Correct Argument (2).docx
@@ -437,23 +437,13 @@
         </w:rPr>
         <w:t xml:space="preserve">In this essay we will argue that certain tasks should not </w:t>
       </w:r>
-      <w:proofErr w:type="gramStart"/>
-      <w:r>
-        <w:rPr>
-          <w:rFonts w:asciiTheme="majorBidi" w:hAnsiTheme="majorBidi" w:cstheme="majorBidi"/>
-          <w:sz w:val="24"/>
-          <w:szCs w:val="24"/>
-        </w:rPr>
-        <w:t>be fully dominated</w:t>
-      </w:r>
-      <w:proofErr w:type="gramEnd"/>
-      <w:r>
-        <w:rPr>
-          <w:rFonts w:asciiTheme="majorBidi" w:hAnsiTheme="majorBidi" w:cstheme="majorBidi"/>
-          <w:sz w:val="24"/>
-          <w:szCs w:val="24"/>
-        </w:rPr>
-        <w:t xml:space="preserve"> by robots </w:t>
+      <w:r>
+        <w:rPr>
+          <w:rFonts w:asciiTheme="majorBidi" w:hAnsiTheme="majorBidi" w:cstheme="majorBidi"/>
+          <w:sz w:val="24"/>
+          <w:szCs w:val="24"/>
+        </w:rPr>
+        <w:t xml:space="preserve">be fully dominated by robots </w:t>
       </w:r>
       <w:r>
         <w:rPr>
@@ -567,25 +557,7 @@
           <w:sz w:val="24"/>
           <w:szCs w:val="24"/>
         </w:rPr>
-        <w:t xml:space="preserve">Robots have </w:t>
-      </w:r>
-      <w:proofErr w:type="gramStart"/>
-      <w:r>
-        <w:rPr>
-          <w:rFonts w:asciiTheme="majorBidi" w:hAnsiTheme="majorBidi" w:cstheme="majorBidi"/>
-          <w:sz w:val="24"/>
-          <w:szCs w:val="24"/>
-        </w:rPr>
-        <w:t>many</w:t>
-      </w:r>
-      <w:proofErr w:type="gramEnd"/>
-      <w:r>
-        <w:rPr>
-          <w:rFonts w:asciiTheme="majorBidi" w:hAnsiTheme="majorBidi" w:cstheme="majorBidi"/>
-          <w:sz w:val="24"/>
-          <w:szCs w:val="24"/>
-        </w:rPr>
-        <w:t xml:space="preserve"> advantages which we see in our everyday life from the speed of production of goods and technology to safety</w:t>
+        <w:t>Robots have many advantages which we see in our everyday life from the speed of production of goods and technology to safety</w:t>
       </w:r>
       <w:r>
         <w:rPr>
@@ -721,25 +693,7 @@
           <w:sz w:val="24"/>
           <w:szCs w:val="24"/>
         </w:rPr>
-        <w:t xml:space="preserve">a bit giving the fact that responsibilities became </w:t>
-      </w:r>
-      <w:proofErr w:type="gramStart"/>
-      <w:r>
-        <w:rPr>
-          <w:rFonts w:asciiTheme="majorBidi" w:hAnsiTheme="majorBidi" w:cstheme="majorBidi"/>
-          <w:sz w:val="24"/>
-          <w:szCs w:val="24"/>
-        </w:rPr>
-        <w:t>a lot</w:t>
-      </w:r>
-      <w:proofErr w:type="gramEnd"/>
-      <w:r>
-        <w:rPr>
-          <w:rFonts w:asciiTheme="majorBidi" w:hAnsiTheme="majorBidi" w:cstheme="majorBidi"/>
-          <w:sz w:val="24"/>
-          <w:szCs w:val="24"/>
-        </w:rPr>
-        <w:t xml:space="preserve"> more for humans such as rent, car payment, insurances, and taxes.</w:t>
+        <w:t>a bit giving the fact that responsibilities became a lot more for humans such as rent, car payment, insurances, and taxes.</w:t>
       </w:r>
     </w:p>
     <w:p>
@@ -765,25 +719,7 @@
           <w:sz w:val="24"/>
           <w:szCs w:val="24"/>
         </w:rPr>
-        <w:t xml:space="preserve"> when you work and make a living you gain </w:t>
-      </w:r>
-      <w:proofErr w:type="gramStart"/>
-      <w:r>
-        <w:rPr>
-          <w:rFonts w:asciiTheme="majorBidi" w:hAnsiTheme="majorBidi" w:cstheme="majorBidi"/>
-          <w:sz w:val="24"/>
-          <w:szCs w:val="24"/>
-        </w:rPr>
-        <w:t>some</w:t>
-      </w:r>
-      <w:proofErr w:type="gramEnd"/>
-      <w:r>
-        <w:rPr>
-          <w:rFonts w:asciiTheme="majorBidi" w:hAnsiTheme="majorBidi" w:cstheme="majorBidi"/>
-          <w:sz w:val="24"/>
-          <w:szCs w:val="24"/>
-        </w:rPr>
-        <w:t xml:space="preserve"> control over your life, you learn new things, gain more skills, make relationships in the </w:t>
+        <w:t xml:space="preserve"> when you work and make a living you gain some control over your life, you learn new things, gain more skills, make relationships in the </w:t>
       </w:r>
       <w:r>
         <w:rPr>
@@ -889,25 +825,7 @@
           <w:sz w:val="24"/>
           <w:szCs w:val="24"/>
         </w:rPr>
-        <w:t xml:space="preserve">Here are </w:t>
-      </w:r>
-      <w:proofErr w:type="gramStart"/>
-      <w:r>
-        <w:rPr>
-          <w:rFonts w:asciiTheme="majorBidi" w:hAnsiTheme="majorBidi" w:cstheme="majorBidi"/>
-          <w:sz w:val="24"/>
-          <w:szCs w:val="24"/>
-        </w:rPr>
-        <w:t>some</w:t>
-      </w:r>
-      <w:proofErr w:type="gramEnd"/>
-      <w:r>
-        <w:rPr>
-          <w:rFonts w:asciiTheme="majorBidi" w:hAnsiTheme="majorBidi" w:cstheme="majorBidi"/>
-          <w:sz w:val="24"/>
-          <w:szCs w:val="24"/>
-        </w:rPr>
-        <w:t xml:space="preserve"> aspects.</w:t>
+        <w:t>Here are some aspects.</w:t>
       </w:r>
     </w:p>
     <w:p>
@@ -951,25 +869,7 @@
           <w:sz w:val="24"/>
           <w:szCs w:val="24"/>
         </w:rPr>
-        <w:t xml:space="preserve">Robots can work 24/7, so it is an ideal option for companies looking to save </w:t>
-      </w:r>
-      <w:proofErr w:type="gramStart"/>
-      <w:r>
-        <w:rPr>
-          <w:rFonts w:asciiTheme="majorBidi" w:hAnsiTheme="majorBidi" w:cstheme="majorBidi"/>
-          <w:sz w:val="24"/>
-          <w:szCs w:val="24"/>
-        </w:rPr>
-        <w:t>some</w:t>
-      </w:r>
-      <w:proofErr w:type="gramEnd"/>
-      <w:r>
-        <w:rPr>
-          <w:rFonts w:asciiTheme="majorBidi" w:hAnsiTheme="majorBidi" w:cstheme="majorBidi"/>
-          <w:sz w:val="24"/>
-          <w:szCs w:val="24"/>
-        </w:rPr>
-        <w:t xml:space="preserve"> money, because a robot gets no pay or benefits at all. </w:t>
+        <w:t xml:space="preserve">Robots can work 24/7, so it is an ideal option for companies looking to save some money, because a robot gets no pay or benefits at all. </w:t>
       </w:r>
       <w:r>
         <w:rPr>
@@ -985,25 +885,7 @@
           <w:sz w:val="24"/>
           <w:szCs w:val="24"/>
         </w:rPr>
-        <w:t xml:space="preserve"> a robot can </w:t>
-      </w:r>
-      <w:proofErr w:type="gramStart"/>
-      <w:r>
-        <w:rPr>
-          <w:rFonts w:asciiTheme="majorBidi" w:hAnsiTheme="majorBidi" w:cstheme="majorBidi"/>
-          <w:sz w:val="24"/>
-          <w:szCs w:val="24"/>
-        </w:rPr>
-        <w:t>be programmed</w:t>
-      </w:r>
-      <w:proofErr w:type="gramEnd"/>
-      <w:r>
-        <w:rPr>
-          <w:rFonts w:asciiTheme="majorBidi" w:hAnsiTheme="majorBidi" w:cstheme="majorBidi"/>
-          <w:sz w:val="24"/>
-          <w:szCs w:val="24"/>
-        </w:rPr>
-        <w:t xml:space="preserve"> or trained to do a certain task</w:t>
+        <w:t xml:space="preserve"> a robot can be programmed or trained to do a certain task</w:t>
       </w:r>
       <w:r>
         <w:rPr>
@@ -1077,25 +959,7 @@
           <w:sz w:val="24"/>
           <w:szCs w:val="24"/>
         </w:rPr>
-        <w:t xml:space="preserve"> they will need </w:t>
-      </w:r>
-      <w:proofErr w:type="gramStart"/>
-      <w:r>
-        <w:rPr>
-          <w:rFonts w:asciiTheme="majorBidi" w:hAnsiTheme="majorBidi" w:cstheme="majorBidi"/>
-          <w:sz w:val="24"/>
-          <w:szCs w:val="24"/>
-        </w:rPr>
-        <w:t>some</w:t>
-      </w:r>
-      <w:proofErr w:type="gramEnd"/>
-      <w:r>
-        <w:rPr>
-          <w:rFonts w:asciiTheme="majorBidi" w:hAnsiTheme="majorBidi" w:cstheme="majorBidi"/>
-          <w:sz w:val="24"/>
-          <w:szCs w:val="24"/>
-        </w:rPr>
-        <w:t xml:space="preserve"> time to relax and recover their minds and bodies. They get emotional and miss their families, friends and loved once. Robots </w:t>
+        <w:t xml:space="preserve"> they will need some time to relax and recover their minds and bodies. They get emotional and miss their families, friends and loved once. Robots </w:t>
       </w:r>
       <w:r>
         <w:rPr>
@@ -1175,25 +1039,7 @@
           <w:sz w:val="24"/>
           <w:szCs w:val="24"/>
         </w:rPr>
-        <w:t xml:space="preserve"> which makes it </w:t>
-      </w:r>
-      <w:proofErr w:type="gramStart"/>
-      <w:r>
-        <w:rPr>
-          <w:rFonts w:asciiTheme="majorBidi" w:hAnsiTheme="majorBidi" w:cstheme="majorBidi"/>
-          <w:sz w:val="24"/>
-          <w:szCs w:val="24"/>
-        </w:rPr>
-        <w:t>a very valuable</w:t>
-      </w:r>
-      <w:proofErr w:type="gramEnd"/>
-      <w:r>
-        <w:rPr>
-          <w:rFonts w:asciiTheme="majorBidi" w:hAnsiTheme="majorBidi" w:cstheme="majorBidi"/>
-          <w:sz w:val="24"/>
-          <w:szCs w:val="24"/>
-        </w:rPr>
-        <w:t xml:space="preserve"> asset for companies.</w:t>
+        <w:t xml:space="preserve"> which makes it a very valuable asset for companies.</w:t>
       </w:r>
     </w:p>
     <w:p>
@@ -1211,25 +1057,7 @@
           <w:sz w:val="24"/>
           <w:szCs w:val="24"/>
         </w:rPr>
-        <w:t xml:space="preserve">Those where </w:t>
-      </w:r>
-      <w:proofErr w:type="gramStart"/>
-      <w:r>
-        <w:rPr>
-          <w:rFonts w:asciiTheme="majorBidi" w:hAnsiTheme="majorBidi" w:cstheme="majorBidi"/>
-          <w:sz w:val="24"/>
-          <w:szCs w:val="24"/>
-        </w:rPr>
-        <w:t>some</w:t>
-      </w:r>
-      <w:proofErr w:type="gramEnd"/>
-      <w:r>
-        <w:rPr>
-          <w:rFonts w:asciiTheme="majorBidi" w:hAnsiTheme="majorBidi" w:cstheme="majorBidi"/>
-          <w:sz w:val="24"/>
-          <w:szCs w:val="24"/>
-        </w:rPr>
-        <w:t xml:space="preserve"> </w:t>
+        <w:t xml:space="preserve">Those where some </w:t>
       </w:r>
       <w:r>
         <w:rPr>
@@ -1306,23 +1134,13 @@
           <w:szCs w:val="24"/>
         </w:rPr>
       </w:pPr>
-      <w:proofErr w:type="gramStart"/>
-      <w:r>
-        <w:rPr>
-          <w:rFonts w:asciiTheme="majorBidi" w:hAnsiTheme="majorBidi" w:cstheme="majorBidi"/>
-          <w:sz w:val="24"/>
-          <w:szCs w:val="24"/>
-        </w:rPr>
-        <w:t>Some of</w:t>
-      </w:r>
-      <w:proofErr w:type="gramEnd"/>
-      <w:r>
-        <w:rPr>
-          <w:rFonts w:asciiTheme="majorBidi" w:hAnsiTheme="majorBidi" w:cstheme="majorBidi"/>
-          <w:sz w:val="24"/>
-          <w:szCs w:val="24"/>
-        </w:rPr>
-        <w:t xml:space="preserve"> the aspects that only humans have </w:t>
+      <w:r>
+        <w:rPr>
+          <w:rFonts w:asciiTheme="majorBidi" w:hAnsiTheme="majorBidi" w:cstheme="majorBidi"/>
+          <w:sz w:val="24"/>
+          <w:szCs w:val="24"/>
+        </w:rPr>
+        <w:t xml:space="preserve">Some of the aspects that only humans have </w:t>
       </w:r>
       <w:r>
         <w:rPr>
@@ -1343,7 +1161,7 @@
     </w:p>
     <w:p>
       <w:pPr>
-        <w:pStyle w:val="ListParagraph"/>
+        <w:pStyle w:val="a5"/>
         <w:numPr>
           <w:ilvl w:val="0"/>
           <w:numId w:val="1"/>
@@ -1369,7 +1187,7 @@
     </w:p>
     <w:p>
       <w:pPr>
-        <w:pStyle w:val="ListParagraph"/>
+        <w:pStyle w:val="a5"/>
         <w:ind w:left="1440" w:firstLine="720"/>
         <w:rPr>
           <w:rFonts w:asciiTheme="majorBidi" w:hAnsiTheme="majorBidi" w:cstheme="majorBidi"/>
@@ -1385,7 +1203,6 @@
         </w:rPr>
         <w:t xml:space="preserve">Humans </w:t>
       </w:r>
-      <w:proofErr w:type="gramStart"/>
       <w:r>
         <w:rPr>
           <w:rFonts w:asciiTheme="majorBidi" w:hAnsiTheme="majorBidi" w:cstheme="majorBidi"/>
@@ -1400,16 +1217,7 @@
           <w:sz w:val="24"/>
           <w:szCs w:val="24"/>
         </w:rPr>
-        <w:t xml:space="preserve"> restricted</w:t>
-      </w:r>
-      <w:proofErr w:type="gramEnd"/>
-      <w:r>
-        <w:rPr>
-          <w:rFonts w:asciiTheme="majorBidi" w:hAnsiTheme="majorBidi" w:cstheme="majorBidi"/>
-          <w:sz w:val="24"/>
-          <w:szCs w:val="24"/>
-        </w:rPr>
-        <w:t xml:space="preserve"> to software or premade conditions which is the biggest advantage humans have that irreplaceable in any new </w:t>
+        <w:t xml:space="preserve"> restricted to software or premade conditions which is the biggest advantage humans have that irreplaceable in any new </w:t>
       </w:r>
       <w:r>
         <w:rPr>
@@ -1478,7 +1286,7 @@
     </w:p>
     <w:p>
       <w:pPr>
-        <w:pStyle w:val="ListParagraph"/>
+        <w:pStyle w:val="a5"/>
         <w:numPr>
           <w:ilvl w:val="0"/>
           <w:numId w:val="1"/>
@@ -1514,7 +1322,7 @@
     </w:p>
     <w:p>
       <w:pPr>
-        <w:pStyle w:val="ListParagraph"/>
+        <w:pStyle w:val="a5"/>
         <w:ind w:left="1440" w:firstLine="720"/>
         <w:rPr>
           <w:rFonts w:asciiTheme="majorBidi" w:hAnsiTheme="majorBidi" w:cstheme="majorBidi"/>
@@ -1568,30 +1376,12 @@
           <w:sz w:val="24"/>
           <w:szCs w:val="24"/>
         </w:rPr>
-        <w:t xml:space="preserve">such as in car manufacturing of luxurious   brands as their main selling point  is how manmade their products are as such skills cannot </w:t>
-      </w:r>
-      <w:proofErr w:type="gramStart"/>
-      <w:r>
-        <w:rPr>
-          <w:rFonts w:asciiTheme="majorBidi" w:hAnsiTheme="majorBidi" w:cstheme="majorBidi"/>
-          <w:sz w:val="24"/>
-          <w:szCs w:val="24"/>
-        </w:rPr>
-        <w:t>be replicated</w:t>
-      </w:r>
-      <w:proofErr w:type="gramEnd"/>
-      <w:r>
-        <w:rPr>
-          <w:rFonts w:asciiTheme="majorBidi" w:hAnsiTheme="majorBidi" w:cstheme="majorBidi"/>
-          <w:sz w:val="24"/>
-          <w:szCs w:val="24"/>
-        </w:rPr>
-        <w:t>.</w:t>
-      </w:r>
-    </w:p>
-    <w:p>
-      <w:pPr>
-        <w:pStyle w:val="ListParagraph"/>
+        <w:t>such as in car manufacturing of luxurious   brands as their main selling point  is how manmade their products are as such skills cannot be replicated.</w:t>
+      </w:r>
+    </w:p>
+    <w:p>
+      <w:pPr>
+        <w:pStyle w:val="a5"/>
         <w:numPr>
           <w:ilvl w:val="0"/>
           <w:numId w:val="1"/>
@@ -1627,7 +1417,7 @@
     </w:p>
     <w:p>
       <w:pPr>
-        <w:pStyle w:val="ListParagraph"/>
+        <w:pStyle w:val="a5"/>
         <w:ind w:left="1440" w:firstLine="720"/>
         <w:rPr>
           <w:rFonts w:asciiTheme="majorBidi" w:hAnsiTheme="majorBidi" w:cstheme="majorBidi"/>
@@ -1662,7 +1452,7 @@
     </w:p>
     <w:p>
       <w:pPr>
-        <w:pStyle w:val="ListParagraph"/>
+        <w:pStyle w:val="a5"/>
         <w:ind w:left="1440"/>
         <w:rPr>
           <w:rFonts w:asciiTheme="majorBidi" w:hAnsiTheme="majorBidi" w:cstheme="majorBidi"/>
@@ -1673,7 +1463,7 @@
     </w:p>
     <w:p>
       <w:pPr>
-        <w:pStyle w:val="ListParagraph"/>
+        <w:pStyle w:val="a5"/>
         <w:numPr>
           <w:ilvl w:val="0"/>
           <w:numId w:val="1"/>
@@ -1719,7 +1509,7 @@
     </w:p>
     <w:p>
       <w:pPr>
-        <w:pStyle w:val="ListParagraph"/>
+        <w:pStyle w:val="a5"/>
         <w:ind w:left="1440" w:firstLine="720"/>
         <w:rPr>
           <w:rFonts w:asciiTheme="majorBidi" w:hAnsiTheme="majorBidi" w:cstheme="majorBidi"/>
@@ -1778,7 +1568,7 @@
     </w:p>
     <w:p>
       <w:pPr>
-        <w:pStyle w:val="ListParagraph"/>
+        <w:pStyle w:val="a5"/>
         <w:ind w:left="1440"/>
         <w:rPr>
           <w:rFonts w:asciiTheme="majorBidi" w:hAnsiTheme="majorBidi" w:cstheme="majorBidi"/>
@@ -1789,7 +1579,7 @@
     </w:p>
     <w:p>
       <w:pPr>
-        <w:pStyle w:val="ListParagraph"/>
+        <w:pStyle w:val="a5"/>
         <w:numPr>
           <w:ilvl w:val="0"/>
           <w:numId w:val="1"/>
@@ -1872,30 +1662,12 @@
           <w:sz w:val="24"/>
           <w:szCs w:val="24"/>
         </w:rPr>
-        <w:t xml:space="preserve">Robots have their own strengths even if the previously weaknesses exist </w:t>
-      </w:r>
-      <w:proofErr w:type="gramStart"/>
-      <w:r>
-        <w:rPr>
-          <w:rFonts w:asciiTheme="majorBidi" w:hAnsiTheme="majorBidi" w:cstheme="majorBidi"/>
-          <w:sz w:val="24"/>
-          <w:szCs w:val="24"/>
-        </w:rPr>
-        <w:t>some of</w:t>
-      </w:r>
-      <w:proofErr w:type="gramEnd"/>
-      <w:r>
-        <w:rPr>
-          <w:rFonts w:asciiTheme="majorBidi" w:hAnsiTheme="majorBidi" w:cstheme="majorBidi"/>
-          <w:sz w:val="24"/>
-          <w:szCs w:val="24"/>
-        </w:rPr>
-        <w:t xml:space="preserve"> those are : </w:t>
-      </w:r>
-    </w:p>
-    <w:p>
-      <w:pPr>
-        <w:pStyle w:val="ListParagraph"/>
+        <w:t xml:space="preserve">Robots have their own strengths even if the previously weaknesses exist some of those are : </w:t>
+      </w:r>
+    </w:p>
+    <w:p>
+      <w:pPr>
+        <w:pStyle w:val="a5"/>
         <w:numPr>
           <w:ilvl w:val="0"/>
           <w:numId w:val="4"/>
@@ -1989,7 +1761,7 @@
     </w:p>
     <w:p>
       <w:pPr>
-        <w:pStyle w:val="ListParagraph"/>
+        <w:pStyle w:val="a5"/>
         <w:numPr>
           <w:ilvl w:val="0"/>
           <w:numId w:val="4"/>
@@ -2035,7 +1807,7 @@
     </w:p>
     <w:p>
       <w:pPr>
-        <w:pStyle w:val="ListParagraph"/>
+        <w:pStyle w:val="a5"/>
         <w:ind w:firstLine="720"/>
         <w:rPr>
           <w:rFonts w:asciiTheme="majorBidi" w:hAnsiTheme="majorBidi" w:cstheme="majorBidi"/>
@@ -2049,33 +1821,15 @@
           <w:sz w:val="24"/>
           <w:szCs w:val="24"/>
         </w:rPr>
-        <w:t xml:space="preserve">Robots are expensive yes however human life cannot have a price therefore robots </w:t>
-      </w:r>
-      <w:proofErr w:type="gramStart"/>
-      <w:r>
-        <w:rPr>
-          <w:rFonts w:asciiTheme="majorBidi" w:hAnsiTheme="majorBidi" w:cstheme="majorBidi"/>
-          <w:sz w:val="24"/>
-          <w:szCs w:val="24"/>
-        </w:rPr>
-        <w:t xml:space="preserve">are </w:t>
-      </w:r>
-      <w:r>
-        <w:rPr>
-          <w:rFonts w:asciiTheme="majorBidi" w:hAnsiTheme="majorBidi" w:cstheme="majorBidi"/>
-          <w:sz w:val="24"/>
-          <w:szCs w:val="24"/>
-        </w:rPr>
-        <w:t>used</w:t>
-      </w:r>
-      <w:proofErr w:type="gramEnd"/>
-      <w:r>
-        <w:rPr>
-          <w:rFonts w:asciiTheme="majorBidi" w:hAnsiTheme="majorBidi" w:cstheme="majorBidi"/>
-          <w:sz w:val="24"/>
-          <w:szCs w:val="24"/>
-        </w:rPr>
-        <w:t xml:space="preserve"> in places of </w:t>
+        <w:t xml:space="preserve">Robots are expensive yes however human life cannot have a price therefore robots are </w:t>
+      </w:r>
+      <w:r>
+        <w:rPr>
+          <w:rFonts w:asciiTheme="majorBidi" w:hAnsiTheme="majorBidi" w:cstheme="majorBidi"/>
+          <w:sz w:val="24"/>
+          <w:szCs w:val="24"/>
+        </w:rPr>
+        <w:t xml:space="preserve">used in places of </w:t>
       </w:r>
       <w:r>
         <w:rPr>
@@ -2136,7 +1890,7 @@
     </w:p>
     <w:p>
       <w:pPr>
-        <w:pStyle w:val="ListParagraph"/>
+        <w:pStyle w:val="a5"/>
         <w:ind w:firstLine="720"/>
         <w:rPr>
           <w:rFonts w:asciiTheme="majorBidi" w:hAnsiTheme="majorBidi" w:cstheme="majorBidi"/>
@@ -2147,7 +1901,7 @@
     </w:p>
     <w:p>
       <w:pPr>
-        <w:pStyle w:val="ListParagraph"/>
+        <w:pStyle w:val="a5"/>
         <w:numPr>
           <w:ilvl w:val="0"/>
           <w:numId w:val="4"/>
@@ -2173,7 +1927,7 @@
     </w:p>
     <w:p>
       <w:pPr>
-        <w:pStyle w:val="ListParagraph"/>
+        <w:pStyle w:val="a5"/>
         <w:ind w:left="1440"/>
         <w:rPr>
           <w:rFonts w:asciiTheme="majorBidi" w:hAnsiTheme="majorBidi" w:cstheme="majorBidi"/>
@@ -2203,25 +1957,7 @@
           <w:sz w:val="24"/>
           <w:szCs w:val="24"/>
         </w:rPr>
-        <w:t xml:space="preserve"> their tasks by themselves without explicit human control, which is an advantage in redundant jobs such as car manufacturing , vacuum cleaning </w:t>
-      </w:r>
-      <w:proofErr w:type="gramStart"/>
-      <w:r>
-        <w:rPr>
-          <w:rFonts w:asciiTheme="majorBidi" w:hAnsiTheme="majorBidi" w:cstheme="majorBidi"/>
-          <w:sz w:val="24"/>
-          <w:szCs w:val="24"/>
-        </w:rPr>
-        <w:t>etc.</w:t>
-      </w:r>
-      <w:proofErr w:type="gramEnd"/>
-      <w:r>
-        <w:rPr>
-          <w:rFonts w:asciiTheme="majorBidi" w:hAnsiTheme="majorBidi" w:cstheme="majorBidi"/>
-          <w:sz w:val="24"/>
-          <w:szCs w:val="24"/>
-        </w:rPr>
-        <w:t xml:space="preserve"> where these kinds of robots have been getting more popular.</w:t>
+        <w:t xml:space="preserve"> their tasks by themselves without explicit human control, which is an advantage in redundant jobs such as car manufacturing , vacuum cleaning etc. where these kinds of robots have been getting more popular.</w:t>
       </w:r>
     </w:p>
     <w:p>
@@ -2406,7 +2142,6 @@
         </w:rPr>
         <w:t xml:space="preserve"> which replaced the human work force in </w:t>
       </w:r>
-      <w:proofErr w:type="gramStart"/>
       <w:r>
         <w:rPr>
           <w:rFonts w:asciiTheme="majorBidi" w:hAnsiTheme="majorBidi" w:cstheme="majorBidi"/>
@@ -2415,7 +2150,6 @@
         </w:rPr>
         <w:t>many</w:t>
       </w:r>
-      <w:proofErr w:type="gramEnd"/>
       <w:r>
         <w:rPr>
           <w:rFonts w:asciiTheme="majorBidi" w:hAnsiTheme="majorBidi" w:cstheme="majorBidi"/>
@@ -2472,25 +2206,7 @@
           <w:sz w:val="24"/>
           <w:szCs w:val="24"/>
         </w:rPr>
-        <w:t xml:space="preserve">Because of that </w:t>
-      </w:r>
-      <w:proofErr w:type="gramStart"/>
-      <w:r>
-        <w:rPr>
-          <w:rFonts w:asciiTheme="majorBidi" w:hAnsiTheme="majorBidi" w:cstheme="majorBidi"/>
-          <w:sz w:val="24"/>
-          <w:szCs w:val="24"/>
-        </w:rPr>
-        <w:t>some</w:t>
-      </w:r>
-      <w:proofErr w:type="gramEnd"/>
-      <w:r>
-        <w:rPr>
-          <w:rFonts w:asciiTheme="majorBidi" w:hAnsiTheme="majorBidi" w:cstheme="majorBidi"/>
-          <w:sz w:val="24"/>
-          <w:szCs w:val="24"/>
-        </w:rPr>
-        <w:t xml:space="preserve"> jobs replace human workers with </w:t>
+        <w:t xml:space="preserve">Because of that some jobs replace human workers with </w:t>
       </w:r>
       <w:r>
         <w:rPr>
@@ -2657,7 +2373,7 @@
     </w:p>
     <w:p>
       <w:pPr>
-        <w:pStyle w:val="Heading1"/>
+        <w:pStyle w:val="1"/>
         <w:spacing w:before="0" w:beforeAutospacing="0" w:after="300" w:afterAutospacing="0"/>
         <w:rPr>
           <w:rFonts w:asciiTheme="majorBidi" w:hAnsiTheme="majorBidi" w:cstheme="majorBidi"/>
@@ -2692,7 +2408,7 @@
     </w:p>
     <w:p>
       <w:pPr>
-        <w:pStyle w:val="Heading1"/>
+        <w:pStyle w:val="1"/>
         <w:numPr>
           <w:ilvl w:val="0"/>
           <w:numId w:val="2"/>
@@ -2747,7 +2463,7 @@
     </w:p>
     <w:p>
       <w:pPr>
-        <w:pStyle w:val="Heading1"/>
+        <w:pStyle w:val="1"/>
         <w:spacing w:before="0" w:beforeAutospacing="0" w:after="300" w:afterAutospacing="0"/>
         <w:ind w:left="720" w:firstLine="720"/>
         <w:rPr>
@@ -2795,7 +2511,7 @@
     </w:p>
     <w:p>
       <w:pPr>
-        <w:pStyle w:val="Heading1"/>
+        <w:pStyle w:val="1"/>
         <w:spacing w:before="0" w:beforeAutospacing="0" w:after="300" w:afterAutospacing="0"/>
         <w:ind w:left="720" w:firstLine="720"/>
         <w:rPr>
@@ -2920,7 +2636,7 @@
     </w:p>
     <w:p>
       <w:pPr>
-        <w:pStyle w:val="Heading1"/>
+        <w:pStyle w:val="1"/>
         <w:spacing w:before="0" w:beforeAutospacing="0" w:after="300" w:afterAutospacing="0"/>
         <w:ind w:left="720" w:firstLine="720"/>
         <w:rPr>
@@ -2935,7 +2651,7 @@
     </w:p>
     <w:p>
       <w:pPr>
-        <w:pStyle w:val="Heading1"/>
+        <w:pStyle w:val="1"/>
         <w:spacing w:before="0" w:beforeAutospacing="0" w:after="300" w:afterAutospacing="0"/>
         <w:ind w:left="720" w:firstLine="720"/>
         <w:rPr>
@@ -2950,7 +2666,7 @@
     </w:p>
     <w:p>
       <w:pPr>
-        <w:pStyle w:val="Heading1"/>
+        <w:pStyle w:val="1"/>
         <w:spacing w:before="0" w:beforeAutospacing="0" w:after="300" w:afterAutospacing="0"/>
         <w:ind w:left="720" w:firstLine="720"/>
         <w:rPr>
@@ -2965,7 +2681,7 @@
     </w:p>
     <w:p>
       <w:pPr>
-        <w:pStyle w:val="Heading1"/>
+        <w:pStyle w:val="1"/>
         <w:numPr>
           <w:ilvl w:val="0"/>
           <w:numId w:val="2"/>
@@ -2996,7 +2712,7 @@
     </w:p>
     <w:p>
       <w:pPr>
-        <w:pStyle w:val="Heading1"/>
+        <w:pStyle w:val="1"/>
         <w:spacing w:before="0" w:beforeAutospacing="0" w:after="300" w:afterAutospacing="0"/>
         <w:ind w:left="360" w:firstLine="720"/>
         <w:rPr>
@@ -3148,9 +2864,8 @@
           <w:szCs w:val="24"/>
           <w:shd w:val="clear" w:color="auto" w:fill="FFFFFF"/>
         </w:rPr>
-        <w:t xml:space="preserve"> they do </w:t>
-      </w:r>
-      <w:proofErr w:type="gramStart"/>
+        <w:t xml:space="preserve"> they do what they </w:t>
+      </w:r>
       <w:r>
         <w:rPr>
           <w:rFonts w:asciiTheme="majorBidi" w:hAnsiTheme="majorBidi" w:cstheme="majorBidi"/>
@@ -3160,7 +2875,7 @@
           <w:szCs w:val="24"/>
           <w:shd w:val="clear" w:color="auto" w:fill="FFFFFF"/>
         </w:rPr>
-        <w:t xml:space="preserve">what they </w:t>
+        <w:t>are programming</w:t>
       </w:r>
       <w:r>
         <w:rPr>
@@ -3171,7 +2886,7 @@
           <w:szCs w:val="24"/>
           <w:shd w:val="clear" w:color="auto" w:fill="FFFFFF"/>
         </w:rPr>
-        <w:t>are programming</w:t>
+        <w:t xml:space="preserve"> </w:t>
       </w:r>
       <w:r>
         <w:rPr>
@@ -3182,7 +2897,7 @@
           <w:szCs w:val="24"/>
           <w:shd w:val="clear" w:color="auto" w:fill="FFFFFF"/>
         </w:rPr>
-        <w:t xml:space="preserve"> </w:t>
+        <w:t>for</w:t>
       </w:r>
       <w:r>
         <w:rPr>
@@ -3193,26 +2908,23 @@
           <w:szCs w:val="24"/>
           <w:shd w:val="clear" w:color="auto" w:fill="FFFFFF"/>
         </w:rPr>
-        <w:t>for</w:t>
-      </w:r>
-      <w:proofErr w:type="gramEnd"/>
-      <w:r>
+        <w:t>.</w:t>
+      </w:r>
+    </w:p>
+    <w:p>
+      <w:pPr>
+        <w:pStyle w:val="1"/>
+        <w:spacing w:before="0" w:beforeAutospacing="0" w:after="300" w:afterAutospacing="0"/>
+        <w:ind w:left="360" w:firstLine="720"/>
         <w:rPr>
           <w:rFonts w:asciiTheme="majorBidi" w:hAnsiTheme="majorBidi" w:cstheme="majorBidi"/>
           <w:b w:val="0"/>
           <w:bCs w:val="0"/>
           <w:sz w:val="24"/>
           <w:szCs w:val="24"/>
-          <w:shd w:val="clear" w:color="auto" w:fill="FFFFFF"/>
-        </w:rPr>
-        <w:t>.</w:t>
-      </w:r>
-    </w:p>
-    <w:p>
-      <w:pPr>
-        <w:pStyle w:val="Heading1"/>
-        <w:spacing w:before="0" w:beforeAutospacing="0" w:after="300" w:afterAutospacing="0"/>
-        <w:ind w:left="360" w:firstLine="720"/>
+        </w:rPr>
+      </w:pPr>
+      <w:r>
         <w:rPr>
           <w:rFonts w:asciiTheme="majorBidi" w:hAnsiTheme="majorBidi" w:cstheme="majorBidi"/>
           <w:b w:val="0"/>
@@ -3220,7 +2932,8 @@
           <w:sz w:val="24"/>
           <w:szCs w:val="24"/>
         </w:rPr>
-      </w:pPr>
+        <w:t xml:space="preserve">Teaching students require more than </w:t>
+      </w:r>
       <w:r>
         <w:rPr>
           <w:rFonts w:asciiTheme="majorBidi" w:hAnsiTheme="majorBidi" w:cstheme="majorBidi"/>
@@ -3229,7 +2942,7 @@
           <w:sz w:val="24"/>
           <w:szCs w:val="24"/>
         </w:rPr>
-        <w:t xml:space="preserve">Teaching students require more than </w:t>
+        <w:t xml:space="preserve">just </w:t>
       </w:r>
       <w:r>
         <w:rPr>
@@ -3239,7 +2952,7 @@
           <w:sz w:val="24"/>
           <w:szCs w:val="24"/>
         </w:rPr>
-        <w:t xml:space="preserve">just </w:t>
+        <w:t xml:space="preserve">giving information and writing scores, </w:t>
       </w:r>
       <w:r>
         <w:rPr>
@@ -3249,7 +2962,7 @@
           <w:sz w:val="24"/>
           <w:szCs w:val="24"/>
         </w:rPr>
-        <w:t xml:space="preserve">giving information and writing scores, </w:t>
+        <w:t xml:space="preserve">it requires </w:t>
       </w:r>
       <w:r>
         <w:rPr>
@@ -3259,7 +2972,7 @@
           <w:sz w:val="24"/>
           <w:szCs w:val="24"/>
         </w:rPr>
-        <w:t xml:space="preserve">it requires </w:t>
+        <w:t>an important level</w:t>
       </w:r>
       <w:r>
         <w:rPr>
@@ -3269,7 +2982,7 @@
           <w:sz w:val="24"/>
           <w:szCs w:val="24"/>
         </w:rPr>
-        <w:t>an important level</w:t>
+        <w:t xml:space="preserve"> of </w:t>
       </w:r>
       <w:r>
         <w:rPr>
@@ -3279,7 +2992,7 @@
           <w:sz w:val="24"/>
           <w:szCs w:val="24"/>
         </w:rPr>
-        <w:t xml:space="preserve"> of </w:t>
+        <w:t xml:space="preserve">communication and experience to deal with different students that have different levels of understandings. In addition to the difference in student's stages, </w:t>
       </w:r>
       <w:r>
         <w:rPr>
@@ -3289,9 +3002,8 @@
           <w:sz w:val="24"/>
           <w:szCs w:val="24"/>
         </w:rPr>
-        <w:t xml:space="preserve">communication and experience to deal with different students that have </w:t>
-      </w:r>
-      <w:proofErr w:type="gramStart"/>
+        <w:t xml:space="preserve">for </w:t>
+      </w:r>
       <w:r>
         <w:rPr>
           <w:rFonts w:asciiTheme="majorBidi" w:hAnsiTheme="majorBidi" w:cstheme="majorBidi"/>
@@ -3300,9 +3012,8 @@
           <w:sz w:val="24"/>
           <w:szCs w:val="24"/>
         </w:rPr>
-        <w:t>different levels</w:t>
-      </w:r>
-      <w:proofErr w:type="gramEnd"/>
+        <w:t>example,</w:t>
+      </w:r>
       <w:r>
         <w:rPr>
           <w:rFonts w:asciiTheme="majorBidi" w:hAnsiTheme="majorBidi" w:cstheme="majorBidi"/>
@@ -3311,64 +3022,12 @@
           <w:sz w:val="24"/>
           <w:szCs w:val="24"/>
         </w:rPr>
-        <w:t xml:space="preserve"> of understandings. In addition to the difference in student's stages, </w:t>
-      </w:r>
-      <w:r>
-        <w:rPr>
-          <w:rFonts w:asciiTheme="majorBidi" w:hAnsiTheme="majorBidi" w:cstheme="majorBidi"/>
-          <w:b w:val="0"/>
-          <w:bCs w:val="0"/>
-          <w:sz w:val="24"/>
-          <w:szCs w:val="24"/>
-        </w:rPr>
-        <w:t xml:space="preserve">for </w:t>
-      </w:r>
-      <w:r>
-        <w:rPr>
-          <w:rFonts w:asciiTheme="majorBidi" w:hAnsiTheme="majorBidi" w:cstheme="majorBidi"/>
-          <w:b w:val="0"/>
-          <w:bCs w:val="0"/>
-          <w:sz w:val="24"/>
-          <w:szCs w:val="24"/>
-        </w:rPr>
-        <w:t>example,</w:t>
-      </w:r>
-      <w:r>
-        <w:rPr>
-          <w:rFonts w:asciiTheme="majorBidi" w:hAnsiTheme="majorBidi" w:cstheme="majorBidi"/>
-          <w:b w:val="0"/>
-          <w:bCs w:val="0"/>
-          <w:sz w:val="24"/>
-          <w:szCs w:val="24"/>
-        </w:rPr>
-        <w:t xml:space="preserve"> primary school students need to learn morals more than knowledge, high school students need to learn knowledge more than morals, </w:t>
-      </w:r>
-      <w:proofErr w:type="gramStart"/>
-      <w:r>
-        <w:rPr>
-          <w:rFonts w:asciiTheme="majorBidi" w:hAnsiTheme="majorBidi" w:cstheme="majorBidi"/>
-          <w:b w:val="0"/>
-          <w:bCs w:val="0"/>
-          <w:sz w:val="24"/>
-          <w:szCs w:val="24"/>
-        </w:rPr>
-        <w:t>and so on</w:t>
-      </w:r>
-      <w:proofErr w:type="gramEnd"/>
-      <w:r>
-        <w:rPr>
-          <w:rFonts w:asciiTheme="majorBidi" w:hAnsiTheme="majorBidi" w:cstheme="majorBidi"/>
-          <w:b w:val="0"/>
-          <w:bCs w:val="0"/>
-          <w:sz w:val="24"/>
-          <w:szCs w:val="24"/>
-        </w:rPr>
-        <w:t>.</w:t>
-      </w:r>
-    </w:p>
-    <w:p>
-      <w:pPr>
-        <w:pStyle w:val="Heading1"/>
+        <w:t xml:space="preserve"> primary school students need to learn morals more than knowledge, high school students need to learn knowledge more than morals, and so on.</w:t>
+      </w:r>
+    </w:p>
+    <w:p>
+      <w:pPr>
+        <w:pStyle w:val="1"/>
         <w:numPr>
           <w:ilvl w:val="0"/>
           <w:numId w:val="2"/>
@@ -3519,25 +3178,7 @@
           <w:sz w:val="24"/>
           <w:szCs w:val="24"/>
         </w:rPr>
-        <w:t xml:space="preserve">It is true that </w:t>
-      </w:r>
-      <w:proofErr w:type="gramStart"/>
-      <w:r>
-        <w:rPr>
-          <w:rFonts w:asciiTheme="majorBidi" w:hAnsiTheme="majorBidi" w:cstheme="majorBidi"/>
-          <w:sz w:val="24"/>
-          <w:szCs w:val="24"/>
-        </w:rPr>
-        <w:t>some</w:t>
-      </w:r>
-      <w:proofErr w:type="gramEnd"/>
-      <w:r>
-        <w:rPr>
-          <w:rFonts w:asciiTheme="majorBidi" w:hAnsiTheme="majorBidi" w:cstheme="majorBidi"/>
-          <w:sz w:val="24"/>
-          <w:szCs w:val="24"/>
-        </w:rPr>
-        <w:t xml:space="preserve"> medical operations require robotic procedure to be more useful, </w:t>
+        <w:t xml:space="preserve">It is true that some medical operations require robotic procedure to be more useful, </w:t>
       </w:r>
       <w:r>
         <w:rPr>
@@ -3595,25 +3236,7 @@
           <w:sz w:val="24"/>
           <w:szCs w:val="24"/>
         </w:rPr>
-        <w:t xml:space="preserve">and other operations that affect the human body, cannot </w:t>
-      </w:r>
-      <w:proofErr w:type="gramStart"/>
-      <w:r>
-        <w:rPr>
-          <w:rFonts w:asciiTheme="majorBidi" w:hAnsiTheme="majorBidi" w:cstheme="majorBidi"/>
-          <w:sz w:val="24"/>
-          <w:szCs w:val="24"/>
-        </w:rPr>
-        <w:t>be done</w:t>
-      </w:r>
-      <w:proofErr w:type="gramEnd"/>
-      <w:r>
-        <w:rPr>
-          <w:rFonts w:asciiTheme="majorBidi" w:hAnsiTheme="majorBidi" w:cstheme="majorBidi"/>
-          <w:sz w:val="24"/>
-          <w:szCs w:val="24"/>
-        </w:rPr>
-        <w:t xml:space="preserve"> by robots, due to the different and unexpected events that can happen, like electricity loss,</w:t>
+        <w:t>and other operations that affect the human body, cannot be done by robots, due to the different and unexpected events that can happen, like electricity loss,</w:t>
       </w:r>
       <w:r>
         <w:rPr>
@@ -3754,7 +3377,7 @@
     </w:p>
     <w:p>
       <w:pPr>
-        <w:pStyle w:val="Heading2"/>
+        <w:pStyle w:val="2"/>
         <w:numPr>
           <w:ilvl w:val="0"/>
           <w:numId w:val="3"/>
@@ -3874,7 +3497,7 @@
     </w:p>
     <w:p>
       <w:pPr>
-        <w:pStyle w:val="Heading2"/>
+        <w:pStyle w:val="2"/>
         <w:numPr>
           <w:ilvl w:val="0"/>
           <w:numId w:val="3"/>
@@ -3940,9 +3563,8 @@
           <w:szCs w:val="24"/>
           <w:shd w:val="clear" w:color="auto" w:fill="FFFFFF"/>
         </w:rPr>
-        <w:t xml:space="preserve">Early phones required a human operator to be on the other side of the phone directing your call to whom you wanted to talk by manually moving plugs into other jacks Today all switching </w:t>
-      </w:r>
-      <w:proofErr w:type="gramStart"/>
+        <w:t xml:space="preserve">Early phones required a human operator to be on the other side of the phone directing your call to whom you wanted to talk by manually moving plugs into other jacks Today all switching is </w:t>
+      </w:r>
       <w:r>
         <w:rPr>
           <w:rFonts w:asciiTheme="majorBidi" w:hAnsiTheme="majorBidi" w:cstheme="majorBidi"/>
@@ -3951,7 +3573,7 @@
           <w:szCs w:val="24"/>
           <w:shd w:val="clear" w:color="auto" w:fill="FFFFFF"/>
         </w:rPr>
-        <w:t xml:space="preserve">is </w:t>
+        <w:t>managed</w:t>
       </w:r>
       <w:r>
         <w:rPr>
@@ -3961,9 +3583,8 @@
           <w:szCs w:val="24"/>
           <w:shd w:val="clear" w:color="auto" w:fill="FFFFFF"/>
         </w:rPr>
-        <w:t>managed</w:t>
-      </w:r>
-      <w:proofErr w:type="gramEnd"/>
+        <w:t xml:space="preserve"> by computers and no longer requires a human operator</w:t>
+      </w:r>
       <w:r>
         <w:rPr>
           <w:rFonts w:asciiTheme="majorBidi" w:hAnsiTheme="majorBidi" w:cstheme="majorBidi"/>
@@ -3972,7 +3593,7 @@
           <w:szCs w:val="24"/>
           <w:shd w:val="clear" w:color="auto" w:fill="FFFFFF"/>
         </w:rPr>
-        <w:t xml:space="preserve"> by computers and no longer requires a human operator</w:t>
+        <w:t>s</w:t>
       </w:r>
       <w:r>
         <w:rPr>
@@ -3982,22 +3603,12 @@
           <w:szCs w:val="24"/>
           <w:shd w:val="clear" w:color="auto" w:fill="FFFFFF"/>
         </w:rPr>
-        <w:t>s</w:t>
-      </w:r>
-      <w:r>
-        <w:rPr>
-          <w:rFonts w:asciiTheme="majorBidi" w:hAnsiTheme="majorBidi" w:cstheme="majorBidi"/>
-          <w:color w:val="454545"/>
-          <w:sz w:val="24"/>
-          <w:szCs w:val="24"/>
-          <w:shd w:val="clear" w:color="auto" w:fill="FFFFFF"/>
-        </w:rPr>
         <w:t>.</w:t>
       </w:r>
     </w:p>
     <w:p>
       <w:pPr>
-        <w:pStyle w:val="Heading2"/>
+        <w:pStyle w:val="2"/>
         <w:numPr>
           <w:ilvl w:val="0"/>
           <w:numId w:val="3"/>
@@ -4169,29 +3780,7 @@
           <w:szCs w:val="24"/>
           <w:shd w:val="clear" w:color="auto" w:fill="FFFFFF"/>
         </w:rPr>
-        <w:t xml:space="preserve"> dominate we can take away </w:t>
-      </w:r>
-      <w:proofErr w:type="gramStart"/>
-      <w:r>
-        <w:rPr>
-          <w:rFonts w:asciiTheme="majorBidi" w:hAnsiTheme="majorBidi" w:cstheme="majorBidi"/>
-          <w:color w:val="454545"/>
-          <w:sz w:val="24"/>
-          <w:szCs w:val="24"/>
-          <w:shd w:val="clear" w:color="auto" w:fill="FFFFFF"/>
-        </w:rPr>
-        <w:t>some</w:t>
-      </w:r>
-      <w:proofErr w:type="gramEnd"/>
-      <w:r>
-        <w:rPr>
-          <w:rFonts w:asciiTheme="majorBidi" w:hAnsiTheme="majorBidi" w:cstheme="majorBidi"/>
-          <w:color w:val="454545"/>
-          <w:sz w:val="24"/>
-          <w:szCs w:val="24"/>
-          <w:shd w:val="clear" w:color="auto" w:fill="FFFFFF"/>
-        </w:rPr>
-        <w:t xml:space="preserve"> </w:t>
+        <w:t xml:space="preserve"> dominate we can take away some </w:t>
       </w:r>
       <w:r>
         <w:rPr>
@@ -4382,25 +3971,7 @@
           <w:sz w:val="24"/>
           <w:szCs w:val="24"/>
         </w:rPr>
-        <w:t xml:space="preserve"> we notice something problematic, can </w:t>
-      </w:r>
-      <w:proofErr w:type="gramStart"/>
-      <w:r>
-        <w:rPr>
-          <w:rFonts w:asciiTheme="majorBidi" w:hAnsiTheme="majorBidi" w:cstheme="majorBidi"/>
-          <w:sz w:val="24"/>
-          <w:szCs w:val="24"/>
-        </w:rPr>
-        <w:t>be described</w:t>
-      </w:r>
-      <w:proofErr w:type="gramEnd"/>
-      <w:r>
-        <w:rPr>
-          <w:rFonts w:asciiTheme="majorBidi" w:hAnsiTheme="majorBidi" w:cstheme="majorBidi"/>
-          <w:sz w:val="24"/>
-          <w:szCs w:val="24"/>
-        </w:rPr>
-        <w:t xml:space="preserve"> as "arrogance"</w:t>
+        <w:t xml:space="preserve"> we notice something problematic, can be described as "arrogance"</w:t>
       </w:r>
       <w:r>
         <w:rPr>
@@ -4458,25 +4029,7 @@
           <w:sz w:val="24"/>
           <w:szCs w:val="24"/>
         </w:rPr>
-        <w:t xml:space="preserve">, but at </w:t>
-      </w:r>
-      <w:proofErr w:type="gramStart"/>
-      <w:r>
-        <w:rPr>
-          <w:rFonts w:asciiTheme="majorBidi" w:hAnsiTheme="majorBidi" w:cstheme="majorBidi"/>
-          <w:sz w:val="24"/>
-          <w:szCs w:val="24"/>
-        </w:rPr>
-        <w:t>some</w:t>
-      </w:r>
-      <w:proofErr w:type="gramEnd"/>
-      <w:r>
-        <w:rPr>
-          <w:rFonts w:asciiTheme="majorBidi" w:hAnsiTheme="majorBidi" w:cstheme="majorBidi"/>
-          <w:sz w:val="24"/>
-          <w:szCs w:val="24"/>
-        </w:rPr>
-        <w:t xml:space="preserve"> point in the future, </w:t>
+        <w:t xml:space="preserve">, but at some point in the future, </w:t>
       </w:r>
       <w:r>
         <w:rPr>
@@ -4510,25 +4063,7 @@
           <w:sz w:val="24"/>
           <w:szCs w:val="24"/>
         </w:rPr>
-        <w:t xml:space="preserve">If we depend entirely on the robotic systems in doing the physical tasks, that can cause </w:t>
-      </w:r>
-      <w:proofErr w:type="gramStart"/>
-      <w:r>
-        <w:rPr>
-          <w:rFonts w:asciiTheme="majorBidi" w:hAnsiTheme="majorBidi" w:cstheme="majorBidi"/>
-          <w:sz w:val="24"/>
-          <w:szCs w:val="24"/>
-        </w:rPr>
-        <w:t>several</w:t>
-      </w:r>
-      <w:proofErr w:type="gramEnd"/>
-      <w:r>
-        <w:rPr>
-          <w:rFonts w:asciiTheme="majorBidi" w:hAnsiTheme="majorBidi" w:cstheme="majorBidi"/>
-          <w:sz w:val="24"/>
-          <w:szCs w:val="24"/>
-        </w:rPr>
-        <w:t xml:space="preserve"> problems, like unemployment, laziness,</w:t>
+        <w:t>If we depend entirely on the robotic systems in doing the physical tasks, that can cause several problems, like unemployment, laziness,</w:t>
       </w:r>
       <w:r>
         <w:rPr>
@@ -4694,25 +4229,7 @@
           <w:sz w:val="24"/>
           <w:szCs w:val="24"/>
         </w:rPr>
-        <w:t xml:space="preserve">that </w:t>
-      </w:r>
-      <w:proofErr w:type="gramStart"/>
-      <w:r>
-        <w:rPr>
-          <w:rFonts w:asciiTheme="majorBidi" w:hAnsiTheme="majorBidi" w:cstheme="majorBidi"/>
-          <w:sz w:val="24"/>
-          <w:szCs w:val="24"/>
-        </w:rPr>
-        <w:t>were suggested</w:t>
-      </w:r>
-      <w:proofErr w:type="gramEnd"/>
-      <w:r>
-        <w:rPr>
-          <w:rFonts w:asciiTheme="majorBidi" w:hAnsiTheme="majorBidi" w:cstheme="majorBidi"/>
-          <w:sz w:val="24"/>
-          <w:szCs w:val="24"/>
-        </w:rPr>
-        <w:t xml:space="preserve"> by </w:t>
+        <w:t xml:space="preserve">that were suggested by </w:t>
       </w:r>
       <w:proofErr w:type="spellStart"/>
       <w:r>
@@ -4734,8 +4251,9 @@
           <w:szCs w:val="24"/>
           <w:shd w:val="clear" w:color="auto" w:fill="FFFFFF"/>
         </w:rPr>
-        <w:t xml:space="preserve"> Haron, CEO North America, </w:t>
-      </w:r>
+        <w:t xml:space="preserve"> </w:t>
+      </w:r>
+      <w:proofErr w:type="spellStart"/>
       <w:r>
         <w:rPr>
           <w:rFonts w:asciiTheme="majorBidi" w:hAnsiTheme="majorBidi" w:cstheme="majorBidi"/>
@@ -4744,6 +4262,27 @@
           <w:szCs w:val="24"/>
           <w:shd w:val="clear" w:color="auto" w:fill="FFFFFF"/>
         </w:rPr>
+        <w:t>Haron</w:t>
+      </w:r>
+      <w:proofErr w:type="spellEnd"/>
+      <w:r>
+        <w:rPr>
+          <w:rFonts w:asciiTheme="majorBidi" w:hAnsiTheme="majorBidi" w:cstheme="majorBidi"/>
+          <w:color w:val="3F3E3E"/>
+          <w:sz w:val="24"/>
+          <w:szCs w:val="24"/>
+          <w:shd w:val="clear" w:color="auto" w:fill="FFFFFF"/>
+        </w:rPr>
+        <w:t xml:space="preserve">, CEO North America, </w:t>
+      </w:r>
+      <w:r>
+        <w:rPr>
+          <w:rFonts w:asciiTheme="majorBidi" w:hAnsiTheme="majorBidi" w:cstheme="majorBidi"/>
+          <w:color w:val="3F3E3E"/>
+          <w:sz w:val="24"/>
+          <w:szCs w:val="24"/>
+          <w:shd w:val="clear" w:color="auto" w:fill="FFFFFF"/>
+        </w:rPr>
         <w:t>Ireland,</w:t>
       </w:r>
       <w:r>
@@ -4789,7 +4328,7 @@
     </w:p>
     <w:p>
       <w:pPr>
-        <w:pStyle w:val="Heading2"/>
+        <w:pStyle w:val="2"/>
         <w:spacing w:before="480" w:after="360"/>
         <w:rPr>
           <w:rFonts w:asciiTheme="majorBidi" w:hAnsiTheme="majorBidi"/>
@@ -4808,7 +4347,7 @@
     </w:p>
     <w:p>
       <w:pPr>
-        <w:pStyle w:val="NormalWeb"/>
+        <w:pStyle w:val="a7"/>
         <w:spacing w:before="0" w:beforeAutospacing="0" w:after="300" w:afterAutospacing="0"/>
         <w:ind w:firstLine="720"/>
         <w:rPr>
@@ -4819,26 +4358,12 @@
         <w:rPr>
           <w:rFonts w:asciiTheme="majorBidi" w:hAnsiTheme="majorBidi" w:cstheme="majorBidi"/>
         </w:rPr>
-        <w:t xml:space="preserve">“Artificial intelligence, chatbots, and voice bots can immediately solve </w:t>
-      </w:r>
-      <w:proofErr w:type="gramStart"/>
-      <w:r>
-        <w:rPr>
-          <w:rFonts w:asciiTheme="majorBidi" w:hAnsiTheme="majorBidi" w:cstheme="majorBidi"/>
-        </w:rPr>
-        <w:t>many</w:t>
-      </w:r>
-      <w:proofErr w:type="gramEnd"/>
-      <w:r>
-        <w:rPr>
-          <w:rFonts w:asciiTheme="majorBidi" w:hAnsiTheme="majorBidi" w:cstheme="majorBidi"/>
-        </w:rPr>
-        <w:t xml:space="preserve"> customer service problems that companies currently face. With their help, certain processes can be automated, resulting in reduced wait times for customers and a lighter administrative burden on the human service team, allowing them to focus on more value-adding activities,”</w:t>
-      </w:r>
-    </w:p>
-    <w:p>
-      <w:pPr>
-        <w:pStyle w:val="Heading2"/>
+        <w:t>“Artificial intelligence, chatbots, and voice bots can immediately solve many customer service problems that companies currently face. With their help, certain processes can be automated, resulting in reduced wait times for customers and a lighter administrative burden on the human service team, allowing them to focus on more value-adding activities,”</w:t>
+      </w:r>
+    </w:p>
+    <w:p>
+      <w:pPr>
+        <w:pStyle w:val="2"/>
         <w:spacing w:before="480" w:after="360"/>
         <w:rPr>
           <w:rFonts w:asciiTheme="majorBidi" w:hAnsiTheme="majorBidi"/>
@@ -4860,7 +4385,7 @@
     </w:p>
     <w:p>
       <w:pPr>
-        <w:pStyle w:val="NormalWeb"/>
+        <w:pStyle w:val="a7"/>
         <w:spacing w:before="0" w:beforeAutospacing="0" w:after="300" w:afterAutospacing="0"/>
         <w:ind w:firstLine="720"/>
         <w:rPr>
@@ -4882,7 +4407,7 @@
     </w:p>
     <w:p>
       <w:pPr>
-        <w:pStyle w:val="NormalWeb"/>
+        <w:pStyle w:val="a7"/>
         <w:spacing w:before="0" w:beforeAutospacing="0" w:after="300" w:afterAutospacing="0"/>
         <w:ind w:firstLine="720"/>
         <w:rPr>
@@ -4898,7 +4423,7 @@
     </w:p>
     <w:p>
       <w:pPr>
-        <w:pStyle w:val="Heading2"/>
+        <w:pStyle w:val="2"/>
         <w:spacing w:before="480" w:after="360"/>
         <w:rPr>
           <w:rFonts w:asciiTheme="majorBidi" w:hAnsiTheme="majorBidi"/>
@@ -4917,7 +4442,7 @@
     </w:p>
     <w:p>
       <w:pPr>
-        <w:pStyle w:val="NormalWeb"/>
+        <w:pStyle w:val="a7"/>
         <w:spacing w:before="0" w:beforeAutospacing="0" w:after="300" w:afterAutospacing="0"/>
         <w:ind w:firstLine="720"/>
         <w:rPr>
@@ -4928,26 +4453,12 @@
         <w:rPr>
           <w:rFonts w:asciiTheme="majorBidi" w:hAnsiTheme="majorBidi" w:cstheme="majorBidi"/>
         </w:rPr>
-        <w:t xml:space="preserve">“Why should a technology/channel </w:t>
-      </w:r>
-      <w:proofErr w:type="gramStart"/>
-      <w:r>
-        <w:rPr>
-          <w:rFonts w:asciiTheme="majorBidi" w:hAnsiTheme="majorBidi" w:cstheme="majorBidi"/>
-        </w:rPr>
-        <w:t>be introduced</w:t>
-      </w:r>
-      <w:proofErr w:type="gramEnd"/>
-      <w:r>
-        <w:rPr>
-          <w:rFonts w:asciiTheme="majorBidi" w:hAnsiTheme="majorBidi" w:cstheme="majorBidi"/>
-        </w:rPr>
-        <w:t>? ‘Because it is currently in,’ is not the correct answer!” Haron jokes. Instead:</w:t>
-      </w:r>
-    </w:p>
-    <w:p>
-      <w:pPr>
-        <w:pStyle w:val="NormalWeb"/>
+        <w:t>“Why should a technology/channel be introduced? ‘Because it is currently in,’ is not the correct answer!” Haron jokes. Instead:</w:t>
+      </w:r>
+    </w:p>
+    <w:p>
+      <w:pPr>
+        <w:pStyle w:val="a7"/>
         <w:spacing w:before="0" w:beforeAutospacing="0" w:after="300" w:afterAutospacing="0"/>
         <w:rPr>
           <w:rFonts w:asciiTheme="majorBidi" w:hAnsiTheme="majorBidi" w:cstheme="majorBidi"/>
@@ -4974,7 +4485,7 @@
     </w:p>
     <w:p>
       <w:pPr>
-        <w:pStyle w:val="NormalWeb"/>
+        <w:pStyle w:val="a7"/>
         <w:spacing w:before="0" w:beforeAutospacing="0" w:after="300" w:afterAutospacing="0"/>
         <w:rPr>
           <w:rFonts w:asciiTheme="majorBidi" w:hAnsiTheme="majorBidi" w:cstheme="majorBidi"/>
@@ -4989,7 +4500,7 @@
     </w:p>
     <w:p>
       <w:pPr>
-        <w:pStyle w:val="NormalWeb"/>
+        <w:pStyle w:val="a7"/>
         <w:spacing w:before="0" w:beforeAutospacing="0" w:after="300" w:afterAutospacing="0"/>
         <w:rPr>
           <w:rFonts w:asciiTheme="majorBidi" w:hAnsiTheme="majorBidi" w:cstheme="majorBidi"/>
@@ -5004,7 +4515,7 @@
     </w:p>
     <w:p>
       <w:pPr>
-        <w:pStyle w:val="NormalWeb"/>
+        <w:pStyle w:val="a7"/>
         <w:spacing w:before="0" w:beforeAutospacing="0" w:after="300" w:afterAutospacing="0"/>
         <w:rPr>
           <w:rFonts w:asciiTheme="majorBidi" w:hAnsiTheme="majorBidi" w:cstheme="majorBidi"/>
@@ -5019,7 +4530,7 @@
     </w:p>
     <w:p>
       <w:pPr>
-        <w:pStyle w:val="Heading2"/>
+        <w:pStyle w:val="2"/>
         <w:spacing w:before="480" w:after="360"/>
         <w:rPr>
           <w:rFonts w:asciiTheme="majorBidi" w:hAnsiTheme="majorBidi"/>
@@ -5038,7 +4549,7 @@
     </w:p>
     <w:p>
       <w:pPr>
-        <w:pStyle w:val="NormalWeb"/>
+        <w:pStyle w:val="a7"/>
         <w:spacing w:before="0" w:beforeAutospacing="0" w:after="300" w:afterAutospacing="0"/>
         <w:ind w:firstLine="720"/>
         <w:rPr>
@@ -5054,7 +4565,7 @@
     </w:p>
     <w:p>
       <w:pPr>
-        <w:pStyle w:val="NormalWeb"/>
+        <w:pStyle w:val="a7"/>
         <w:spacing w:before="0" w:beforeAutospacing="0" w:after="300" w:afterAutospacing="0"/>
         <w:ind w:firstLine="720"/>
         <w:rPr>
@@ -5077,14 +4588,7 @@
         <w:rPr>
           <w:rFonts w:asciiTheme="majorBidi" w:hAnsiTheme="majorBidi" w:cstheme="majorBidi"/>
         </w:rPr>
-        <w:t xml:space="preserve"> in defining and developing skills requirements to make sure they’re hiring the best people for the jobs.</w:t>
-      </w:r>
-      <w:proofErr w:type="gramStart"/>
-      <w:r>
-        <w:rPr>
-          <w:rFonts w:asciiTheme="majorBidi" w:hAnsiTheme="majorBidi" w:cstheme="majorBidi"/>
-        </w:rPr>
-        <w:t>”</w:t>
+        <w:t xml:space="preserve"> in defining and developing skills requirements to make sure they’re hiring the best people for the jobs.”</w:t>
       </w:r>
       <w:r>
         <w:rPr>
@@ -5092,11 +4596,10 @@
         </w:rPr>
         <w:t>.</w:t>
       </w:r>
-      <w:proofErr w:type="gramEnd"/>
-    </w:p>
-    <w:p>
-      <w:pPr>
-        <w:pStyle w:val="NormalWeb"/>
+    </w:p>
+    <w:p>
+      <w:pPr>
+        <w:pStyle w:val="a7"/>
         <w:spacing w:before="0" w:beforeAutospacing="0" w:after="300" w:afterAutospacing="0"/>
         <w:rPr>
           <w:rFonts w:asciiTheme="majorBidi" w:hAnsiTheme="majorBidi" w:cstheme="majorBidi"/>
@@ -5119,7 +4622,7 @@
     </w:p>
     <w:p>
       <w:pPr>
-        <w:pStyle w:val="NormalWeb"/>
+        <w:pStyle w:val="a7"/>
         <w:spacing w:before="0" w:beforeAutospacing="0" w:after="300" w:afterAutospacing="0"/>
         <w:rPr>
           <w:rFonts w:asciiTheme="majorBidi" w:hAnsiTheme="majorBidi" w:cstheme="majorBidi"/>
@@ -5420,6 +4923,34 @@
     </w:p>
     <w:p>
       <w:pPr>
+        <w:rPr>
+          <w:rFonts w:asciiTheme="majorBidi" w:hAnsiTheme="majorBidi" w:cstheme="majorBidi"/>
+          <w:sz w:val="24"/>
+          <w:szCs w:val="24"/>
+        </w:rPr>
+      </w:pPr>
+      <w:r>
+        <w:rPr>
+          <w:rFonts w:asciiTheme="majorBidi" w:hAnsiTheme="majorBidi" w:cstheme="majorBidi"/>
+          <w:sz w:val="24"/>
+          <w:szCs w:val="24"/>
+        </w:rPr>
+        <w:t>8-</w:t>
+      </w:r>
+      <w:hyperlink r:id="rId16" w:history="1">
+        <w:r>
+          <w:rPr>
+            <w:rStyle w:val="Hyperlink"/>
+            <w:rFonts w:asciiTheme="majorBidi" w:hAnsiTheme="majorBidi" w:cstheme="majorBidi"/>
+            <w:sz w:val="24"/>
+            <w:szCs w:val="24"/>
+          </w:rPr>
+          <w:t>https://www.thinkbusiness.ie/articles/jobs-robots-cant-do/</w:t>
+        </w:r>
+      </w:hyperlink>
+    </w:p>
+    <w:p>
+      <w:pPr>
         <w:jc w:val="center"/>
         <w:rPr>
           <w:rFonts w:asciiTheme="majorBidi" w:hAnsiTheme="majorBidi" w:cstheme="majorBidi"/>
@@ -5458,18 +4989,8 @@
         </w:rPr>
       </w:pPr>
     </w:p>
-    <w:p>
-      <w:pPr>
-        <w:jc w:val="center"/>
-        <w:rPr>
-          <w:rFonts w:asciiTheme="majorBidi" w:hAnsiTheme="majorBidi" w:cstheme="majorBidi"/>
-          <w:sz w:val="24"/>
-          <w:szCs w:val="24"/>
-        </w:rPr>
-      </w:pPr>
-    </w:p>
     <w:sectPr>
-      <w:footerReference w:type="default" r:id="rId16"/>
+      <w:footerReference w:type="default" r:id="rId17"/>
       <w:pgSz w:w="12240" w:h="15840"/>
       <w:pgMar w:top="1440" w:right="1440" w:bottom="1440" w:left="1440" w:header="720" w:footer="720" w:gutter="0"/>
       <w:cols w:space="720"/>
@@ -5523,7 +5044,7 @@
     <w:sdtContent>
       <w:p>
         <w:pPr>
-          <w:pStyle w:val="Footer"/>
+          <w:pStyle w:val="a4"/>
           <w:pBdr>
             <w:top w:val="single" w:sz="4" w:space="1" w:color="D9D9D9" w:themeColor="background1" w:themeShade="D9"/>
           </w:pBdr>
@@ -5576,7 +5097,7 @@
   </w:sdt>
   <w:p>
     <w:pPr>
-      <w:pStyle w:val="Footer"/>
+      <w:pStyle w:val="a4"/>
     </w:pPr>
   </w:p>
 </w:ftr>
@@ -6377,14 +5898,14 @@
     <w:lsdException w:name="Unresolved Mention" w:semiHidden="1" w:unhideWhenUsed="1"/>
     <w:lsdException w:name="Smart Link" w:semiHidden="1" w:unhideWhenUsed="1"/>
   </w:latentStyles>
-  <w:style w:type="paragraph" w:default="1" w:styleId="Normal">
+  <w:style w:type="paragraph" w:default="1" w:styleId="a">
     <w:name w:val="Normal"/>
     <w:qFormat/>
   </w:style>
-  <w:style w:type="paragraph" w:styleId="Heading1">
+  <w:style w:type="paragraph" w:styleId="1">
     <w:name w:val="heading 1"/>
-    <w:basedOn w:val="Normal"/>
-    <w:link w:val="Heading1Char"/>
+    <w:basedOn w:val="a"/>
+    <w:link w:val="1Char"/>
     <w:uiPriority w:val="9"/>
     <w:qFormat/>
     <w:rsid w:val="00264CDF"/>
@@ -6402,11 +5923,11 @@
       <w:lang w:eastAsia="ja-JP"/>
     </w:rPr>
   </w:style>
-  <w:style w:type="paragraph" w:styleId="Heading2">
+  <w:style w:type="paragraph" w:styleId="2">
     <w:name w:val="heading 2"/>
-    <w:basedOn w:val="Normal"/>
-    <w:next w:val="Normal"/>
-    <w:link w:val="Heading2Char"/>
+    <w:basedOn w:val="a"/>
+    <w:next w:val="a"/>
+    <w:link w:val="2Char"/>
     <w:uiPriority w:val="9"/>
     <w:unhideWhenUsed/>
     <w:qFormat/>
@@ -6424,11 +5945,11 @@
       <w:szCs w:val="26"/>
     </w:rPr>
   </w:style>
-  <w:style w:type="paragraph" w:styleId="Heading4">
+  <w:style w:type="paragraph" w:styleId="4">
     <w:name w:val="heading 4"/>
-    <w:basedOn w:val="Normal"/>
-    <w:next w:val="Normal"/>
-    <w:link w:val="Heading4Char"/>
+    <w:basedOn w:val="a"/>
+    <w:next w:val="a"/>
+    <w:link w:val="4Char"/>
     <w:uiPriority w:val="9"/>
     <w:semiHidden/>
     <w:unhideWhenUsed/>
@@ -6447,13 +5968,13 @@
       <w:color w:val="2F5496" w:themeColor="accent1" w:themeShade="BF"/>
     </w:rPr>
   </w:style>
-  <w:style w:type="character" w:default="1" w:styleId="DefaultParagraphFont">
+  <w:style w:type="character" w:default="1" w:styleId="a0">
     <w:name w:val="Default Paragraph Font"/>
     <w:uiPriority w:val="1"/>
     <w:semiHidden/>
     <w:unhideWhenUsed/>
   </w:style>
-  <w:style w:type="table" w:default="1" w:styleId="TableNormal">
+  <w:style w:type="table" w:default="1" w:styleId="a1">
     <w:name w:val="Normal Table"/>
     <w:uiPriority w:val="99"/>
     <w:semiHidden/>
@@ -6468,16 +5989,16 @@
       </w:tblCellMar>
     </w:tblPr>
   </w:style>
-  <w:style w:type="numbering" w:default="1" w:styleId="NoList">
+  <w:style w:type="numbering" w:default="1" w:styleId="a2">
     <w:name w:val="No List"/>
     <w:uiPriority w:val="99"/>
     <w:semiHidden/>
     <w:unhideWhenUsed/>
   </w:style>
-  <w:style w:type="paragraph" w:styleId="Header">
+  <w:style w:type="paragraph" w:styleId="a3">
     <w:name w:val="header"/>
-    <w:basedOn w:val="Normal"/>
-    <w:link w:val="HeaderChar"/>
+    <w:basedOn w:val="a"/>
+    <w:link w:val="Char"/>
     <w:uiPriority w:val="99"/>
     <w:unhideWhenUsed/>
     <w:rsid w:val="004E7009"/>
@@ -6489,17 +6010,17 @@
       <w:spacing w:after="0" w:line="240" w:lineRule="auto"/>
     </w:pPr>
   </w:style>
-  <w:style w:type="character" w:customStyle="1" w:styleId="HeaderChar">
-    <w:name w:val="Header Char"/>
-    <w:basedOn w:val="DefaultParagraphFont"/>
-    <w:link w:val="Header"/>
+  <w:style w:type="character" w:customStyle="1" w:styleId="Char">
+    <w:name w:val="رأس الصفحة Char"/>
+    <w:basedOn w:val="a0"/>
+    <w:link w:val="a3"/>
     <w:uiPriority w:val="99"/>
     <w:rsid w:val="004E7009"/>
   </w:style>
-  <w:style w:type="paragraph" w:styleId="Footer">
+  <w:style w:type="paragraph" w:styleId="a4">
     <w:name w:val="footer"/>
-    <w:basedOn w:val="Normal"/>
-    <w:link w:val="FooterChar"/>
+    <w:basedOn w:val="a"/>
+    <w:link w:val="Char0"/>
     <w:uiPriority w:val="99"/>
     <w:unhideWhenUsed/>
     <w:rsid w:val="004E7009"/>
@@ -6511,16 +6032,16 @@
       <w:spacing w:after="0" w:line="240" w:lineRule="auto"/>
     </w:pPr>
   </w:style>
-  <w:style w:type="character" w:customStyle="1" w:styleId="FooterChar">
-    <w:name w:val="Footer Char"/>
-    <w:basedOn w:val="DefaultParagraphFont"/>
-    <w:link w:val="Footer"/>
+  <w:style w:type="character" w:customStyle="1" w:styleId="Char0">
+    <w:name w:val="تذييل الصفحة Char"/>
+    <w:basedOn w:val="a0"/>
+    <w:link w:val="a4"/>
     <w:uiPriority w:val="99"/>
     <w:rsid w:val="004E7009"/>
   </w:style>
-  <w:style w:type="paragraph" w:styleId="ListParagraph">
+  <w:style w:type="paragraph" w:styleId="a5">
     <w:name w:val="List Paragraph"/>
-    <w:basedOn w:val="Normal"/>
+    <w:basedOn w:val="a"/>
     <w:uiPriority w:val="34"/>
     <w:qFormat/>
     <w:rsid w:val="005C1E77"/>
@@ -6529,10 +6050,10 @@
       <w:contextualSpacing/>
     </w:pPr>
   </w:style>
-  <w:style w:type="character" w:customStyle="1" w:styleId="Heading1Char">
-    <w:name w:val="Heading 1 Char"/>
-    <w:basedOn w:val="DefaultParagraphFont"/>
-    <w:link w:val="Heading1"/>
+  <w:style w:type="character" w:customStyle="1" w:styleId="1Char">
+    <w:name w:val="العنوان 1 Char"/>
+    <w:basedOn w:val="a0"/>
+    <w:link w:val="1"/>
     <w:uiPriority w:val="9"/>
     <w:rsid w:val="00264CDF"/>
     <w:rPr>
@@ -6545,10 +6066,10 @@
       <w:lang w:eastAsia="ja-JP"/>
     </w:rPr>
   </w:style>
-  <w:style w:type="character" w:customStyle="1" w:styleId="Heading4Char">
-    <w:name w:val="Heading 4 Char"/>
-    <w:basedOn w:val="DefaultParagraphFont"/>
-    <w:link w:val="Heading4"/>
+  <w:style w:type="character" w:customStyle="1" w:styleId="4Char">
+    <w:name w:val="عنوان 4 Char"/>
+    <w:basedOn w:val="a0"/>
+    <w:link w:val="4"/>
     <w:uiPriority w:val="9"/>
     <w:semiHidden/>
     <w:rsid w:val="00264CDF"/>
@@ -6559,9 +6080,9 @@
       <w:color w:val="2F5496" w:themeColor="accent1" w:themeShade="BF"/>
     </w:rPr>
   </w:style>
-  <w:style w:type="character" w:styleId="Emphasis">
+  <w:style w:type="character" w:styleId="a6">
     <w:name w:val="Emphasis"/>
-    <w:basedOn w:val="DefaultParagraphFont"/>
+    <w:basedOn w:val="a0"/>
     <w:uiPriority w:val="20"/>
     <w:qFormat/>
     <w:rsid w:val="003828AF"/>
@@ -6570,10 +6091,10 @@
       <w:iCs/>
     </w:rPr>
   </w:style>
-  <w:style w:type="character" w:customStyle="1" w:styleId="Heading2Char">
-    <w:name w:val="Heading 2 Char"/>
-    <w:basedOn w:val="DefaultParagraphFont"/>
-    <w:link w:val="Heading2"/>
+  <w:style w:type="character" w:customStyle="1" w:styleId="2Char">
+    <w:name w:val="عنوان 2 Char"/>
+    <w:basedOn w:val="a0"/>
+    <w:link w:val="2"/>
     <w:uiPriority w:val="9"/>
     <w:rsid w:val="003828AF"/>
     <w:rPr>
@@ -6583,9 +6104,9 @@
       <w:szCs w:val="26"/>
     </w:rPr>
   </w:style>
-  <w:style w:type="paragraph" w:styleId="NormalWeb">
+  <w:style w:type="paragraph" w:styleId="a7">
     <w:name w:val="Normal (Web)"/>
-    <w:basedOn w:val="Normal"/>
+    <w:basedOn w:val="a"/>
     <w:uiPriority w:val="99"/>
     <w:unhideWhenUsed/>
     <w:rsid w:val="007927C5"/>
@@ -6600,13 +6121,25 @@
   </w:style>
   <w:style w:type="character" w:styleId="Hyperlink">
     <w:name w:val="Hyperlink"/>
-    <w:basedOn w:val="DefaultParagraphFont"/>
+    <w:basedOn w:val="a0"/>
     <w:uiPriority w:val="99"/>
     <w:unhideWhenUsed/>
     <w:rsid w:val="00E37565"/>
     <w:rPr>
       <w:color w:val="0563C1" w:themeColor="hyperlink"/>
       <w:u w:val="single"/>
+    </w:rPr>
+  </w:style>
+  <w:style w:type="character" w:styleId="a8">
+    <w:name w:val="Unresolved Mention"/>
+    <w:basedOn w:val="a0"/>
+    <w:uiPriority w:val="99"/>
+    <w:semiHidden/>
+    <w:unhideWhenUsed/>
+    <w:rsid w:val="00120192"/>
+    <w:rPr>
+      <w:color w:val="605E5C"/>
+      <w:shd w:val="clear" w:color="auto" w:fill="E1DFDD"/>
     </w:rPr>
   </w:style>
 </w:styles>

</xml_diff>